<commit_message>
- Components and Props
</commit_message>
<xml_diff>
--- a/react_official_doc.docx
+++ b/react_official_doc.docx
@@ -2511,92 +2511,498 @@
           <w:rFonts w:ascii="Trebuchet MS" w:hAnsi="Trebuchet MS"/>
         </w:rPr>
       </w:pPr>
+    </w:p>
+    <w:p>
+      <w:pPr>
+        <w:rPr>
+          <w:rFonts w:ascii="Trebuchet MS" w:hAnsi="Trebuchet MS"/>
+        </w:rPr>
+      </w:pPr>
+      <w:hyperlink r:id="rId13" w:history="1">
+        <w:r>
+          <w:rPr>
+            <w:rStyle w:val="Hyperlink"/>
+            <w:rFonts w:ascii="Trebuchet MS" w:hAnsi="Trebuchet MS"/>
+          </w:rPr>
+          <w:t>Components and Props</w:t>
+        </w:r>
+      </w:hyperlink>
+    </w:p>
+    <w:p>
+      <w:pPr>
+        <w:rPr>
+          <w:rFonts w:ascii="Trebuchet MS" w:hAnsi="Trebuchet MS"/>
+        </w:rPr>
+      </w:pPr>
       <w:r>
         <w:rPr>
           <w:rFonts w:ascii="Trebuchet MS" w:hAnsi="Trebuchet MS"/>
         </w:rPr>
         <w:t xml:space="preserve"># </w:t>
+      </w:r>
+      <w:r>
+        <w:rPr>
+          <w:rFonts w:ascii="Trebuchet MS" w:hAnsi="Trebuchet MS"/>
+        </w:rPr>
+        <w:t>Components let you split the UI into independent, reusable pieces, and think about each piece in isolation.</w:t>
+      </w:r>
+    </w:p>
+    <w:p>
+      <w:pPr>
+        <w:rPr>
+          <w:rFonts w:ascii="Trebuchet MS" w:hAnsi="Trebuchet MS"/>
+        </w:rPr>
+      </w:pPr>
+      <w:r>
+        <w:rPr>
+          <w:rFonts w:ascii="Trebuchet MS" w:hAnsi="Trebuchet MS"/>
+        </w:rPr>
+        <w:t xml:space="preserve"># </w:t>
+      </w:r>
+      <w:r>
+        <w:rPr>
+          <w:rFonts w:ascii="Trebuchet MS" w:hAnsi="Trebuchet MS"/>
+        </w:rPr>
+        <w:t>C</w:t>
+      </w:r>
+      <w:r>
+        <w:rPr>
+          <w:rFonts w:ascii="Trebuchet MS" w:hAnsi="Trebuchet MS"/>
+        </w:rPr>
+        <w:t>omponents</w:t>
+      </w:r>
+      <w:r>
+        <w:rPr>
+          <w:rFonts w:ascii="Trebuchet MS" w:hAnsi="Trebuchet MS"/>
+        </w:rPr>
+        <w:t xml:space="preserve"> </w:t>
+      </w:r>
+      <w:r>
+        <w:rPr>
+          <w:rFonts w:ascii="Trebuchet MS" w:hAnsi="Trebuchet MS"/>
+        </w:rPr>
+        <w:t>return React elements describing what should appear on the screen.</w:t>
+      </w:r>
+    </w:p>
+    <w:p>
+      <w:pPr>
+        <w:rPr>
+          <w:rFonts w:ascii="Trebuchet MS" w:hAnsi="Trebuchet MS"/>
+        </w:rPr>
+      </w:pPr>
+      <w:r>
+        <w:rPr>
+          <w:rFonts w:ascii="Trebuchet MS" w:hAnsi="Trebuchet MS"/>
+        </w:rPr>
+        <w:t xml:space="preserve"># </w:t>
+      </w:r>
+      <w:proofErr w:type="gramStart"/>
+      <w:r>
+        <w:rPr>
+          <w:rFonts w:ascii="Trebuchet MS" w:hAnsi="Trebuchet MS"/>
+        </w:rPr>
+        <w:t>When</w:t>
+      </w:r>
+      <w:proofErr w:type="gramEnd"/>
+      <w:r>
+        <w:rPr>
+          <w:rFonts w:ascii="Trebuchet MS" w:hAnsi="Trebuchet MS"/>
+        </w:rPr>
+        <w:t xml:space="preserve"> React sees an element representing a user-defined component, it passes JSX attributes and children to this component as a single object. We call this object “props”.</w:t>
+      </w:r>
+    </w:p>
+    <w:p>
+      <w:pPr>
+        <w:rPr>
+          <w:rFonts w:ascii="Trebuchet MS" w:hAnsi="Trebuchet MS"/>
+        </w:rPr>
+      </w:pPr>
+      <w:r>
+        <w:rPr>
+          <w:rFonts w:ascii="Trebuchet MS" w:hAnsi="Trebuchet MS"/>
+        </w:rPr>
+        <w:t xml:space="preserve"># </w:t>
+      </w:r>
+      <w:proofErr w:type="gramStart"/>
+      <w:r>
+        <w:rPr>
+          <w:rFonts w:ascii="Trebuchet MS" w:hAnsi="Trebuchet MS"/>
+        </w:rPr>
+        <w:t>Whether</w:t>
+      </w:r>
+      <w:proofErr w:type="gramEnd"/>
+      <w:r>
+        <w:rPr>
+          <w:rFonts w:ascii="Trebuchet MS" w:hAnsi="Trebuchet MS"/>
+        </w:rPr>
+        <w:t xml:space="preserve"> you declare a component </w:t>
+      </w:r>
+      <w:hyperlink r:id="rId14" w:anchor="function-and-class-components" w:history="1">
+        <w:r>
+          <w:rPr>
+            <w:rStyle w:val="Hyperlink"/>
+            <w:rFonts w:ascii="Trebuchet MS" w:hAnsi="Trebuchet MS"/>
+          </w:rPr>
+          <w:t>as a function or a class</w:t>
+        </w:r>
+      </w:hyperlink>
+      <w:r>
+        <w:rPr>
+          <w:rFonts w:ascii="Trebuchet MS" w:hAnsi="Trebuchet MS"/>
+        </w:rPr>
+        <w:t>, it must never modify its own props.</w:t>
+      </w:r>
+    </w:p>
+    <w:p>
+      <w:pPr>
+        <w:pStyle w:val="HTMLPreformatted"/>
+      </w:pPr>
+      <w:r>
+        <w:rPr>
+          <w:rFonts w:ascii="Trebuchet MS" w:hAnsi="Trebuchet MS"/>
+        </w:rPr>
+        <w:t xml:space="preserve"># </w:t>
+      </w:r>
+      <w:proofErr w:type="gramStart"/>
+      <w:r>
+        <w:t>function</w:t>
+      </w:r>
+      <w:proofErr w:type="gramEnd"/>
+      <w:r>
+        <w:t xml:space="preserve"> sum(a, b) {</w:t>
+      </w:r>
+    </w:p>
+    <w:p>
+      <w:pPr>
+        <w:tabs>
+          <w:tab w:val="left" w:pos="916"/>
+          <w:tab w:val="left" w:pos="1832"/>
+          <w:tab w:val="left" w:pos="2748"/>
+          <w:tab w:val="left" w:pos="3664"/>
+          <w:tab w:val="left" w:pos="4580"/>
+          <w:tab w:val="left" w:pos="5496"/>
+          <w:tab w:val="left" w:pos="6412"/>
+          <w:tab w:val="left" w:pos="7328"/>
+          <w:tab w:val="left" w:pos="8244"/>
+          <w:tab w:val="left" w:pos="9160"/>
+          <w:tab w:val="left" w:pos="10076"/>
+          <w:tab w:val="left" w:pos="10992"/>
+          <w:tab w:val="left" w:pos="11908"/>
+          <w:tab w:val="left" w:pos="12824"/>
+          <w:tab w:val="left" w:pos="13740"/>
+          <w:tab w:val="left" w:pos="14656"/>
+        </w:tabs>
+        <w:spacing w:after="0" w:line="240" w:lineRule="auto"/>
+        <w:rPr>
+          <w:rFonts w:ascii="Courier New" w:eastAsia="Times New Roman" w:hAnsi="Courier New" w:cs="Courier New"/>
+          <w:sz w:val="20"/>
+          <w:szCs w:val="20"/>
+          <w:lang w:eastAsia="en-IN"/>
+        </w:rPr>
+      </w:pPr>
+      <w:r>
+        <w:rPr>
+          <w:rFonts w:ascii="Courier New" w:eastAsia="Times New Roman" w:hAnsi="Courier New" w:cs="Courier New"/>
+          <w:sz w:val="20"/>
+          <w:szCs w:val="20"/>
+          <w:lang w:eastAsia="en-IN"/>
+        </w:rPr>
+        <w:t xml:space="preserve">  </w:t>
+      </w:r>
+      <w:proofErr w:type="gramStart"/>
+      <w:r>
+        <w:rPr>
+          <w:rFonts w:ascii="Courier New" w:eastAsia="Times New Roman" w:hAnsi="Courier New" w:cs="Courier New"/>
+          <w:sz w:val="20"/>
+          <w:szCs w:val="20"/>
+          <w:lang w:eastAsia="en-IN"/>
+        </w:rPr>
+        <w:t>return</w:t>
+      </w:r>
+      <w:proofErr w:type="gramEnd"/>
+      <w:r>
+        <w:rPr>
+          <w:rFonts w:ascii="Courier New" w:eastAsia="Times New Roman" w:hAnsi="Courier New" w:cs="Courier New"/>
+          <w:sz w:val="20"/>
+          <w:szCs w:val="20"/>
+          <w:lang w:eastAsia="en-IN"/>
+        </w:rPr>
+        <w:t xml:space="preserve"> a + b;</w:t>
+      </w:r>
+    </w:p>
+    <w:p>
+      <w:pPr>
+        <w:tabs>
+          <w:tab w:val="left" w:pos="916"/>
+          <w:tab w:val="left" w:pos="1832"/>
+          <w:tab w:val="left" w:pos="2748"/>
+          <w:tab w:val="left" w:pos="3664"/>
+          <w:tab w:val="left" w:pos="4580"/>
+          <w:tab w:val="left" w:pos="5496"/>
+          <w:tab w:val="left" w:pos="6412"/>
+          <w:tab w:val="left" w:pos="7328"/>
+          <w:tab w:val="left" w:pos="8244"/>
+          <w:tab w:val="left" w:pos="9160"/>
+          <w:tab w:val="left" w:pos="10076"/>
+          <w:tab w:val="left" w:pos="10992"/>
+          <w:tab w:val="left" w:pos="11908"/>
+          <w:tab w:val="left" w:pos="12824"/>
+          <w:tab w:val="left" w:pos="13740"/>
+          <w:tab w:val="left" w:pos="14656"/>
+        </w:tabs>
+        <w:spacing w:after="0" w:line="240" w:lineRule="auto"/>
+        <w:rPr>
+          <w:rFonts w:ascii="Courier New" w:eastAsia="Times New Roman" w:hAnsi="Courier New" w:cs="Courier New"/>
+          <w:sz w:val="20"/>
+          <w:szCs w:val="20"/>
+          <w:lang w:eastAsia="en-IN"/>
+        </w:rPr>
+      </w:pPr>
+      <w:r>
+        <w:rPr>
+          <w:rFonts w:ascii="Courier New" w:eastAsia="Times New Roman" w:hAnsi="Courier New" w:cs="Courier New"/>
+          <w:sz w:val="20"/>
+          <w:szCs w:val="20"/>
+          <w:lang w:eastAsia="en-IN"/>
+        </w:rPr>
+        <w:t>}</w:t>
+      </w:r>
+    </w:p>
+    <w:p>
+      <w:pPr>
+        <w:rPr>
+          <w:rFonts w:ascii="Trebuchet MS" w:hAnsi="Trebuchet MS"/>
+        </w:rPr>
+      </w:pPr>
+      <w:r>
+        <w:rPr>
+          <w:rFonts w:ascii="Trebuchet MS" w:hAnsi="Trebuchet MS"/>
+        </w:rPr>
+        <w:t xml:space="preserve">Such functions are called </w:t>
+      </w:r>
+      <w:hyperlink r:id="rId15" w:tgtFrame="_blank" w:history="1">
+        <w:r>
+          <w:rPr>
+            <w:rStyle w:val="Hyperlink"/>
+            <w:rFonts w:ascii="Trebuchet MS" w:hAnsi="Trebuchet MS"/>
+          </w:rPr>
+          <w:t>“pure”</w:t>
+        </w:r>
+      </w:hyperlink>
+      <w:r>
+        <w:rPr>
+          <w:rFonts w:ascii="Trebuchet MS" w:hAnsi="Trebuchet MS"/>
+        </w:rPr>
+        <w:t xml:space="preserve"> because they do not attempt to change their inputs, and always return the same result for the same inputs.</w:t>
+      </w:r>
+    </w:p>
+    <w:p>
+      <w:pPr>
+        <w:rPr>
+          <w:rFonts w:ascii="Trebuchet MS" w:hAnsi="Trebuchet MS"/>
+        </w:rPr>
+      </w:pPr>
+      <w:r>
+        <w:rPr>
+          <w:rFonts w:ascii="Trebuchet MS" w:hAnsi="Trebuchet MS"/>
+        </w:rPr>
+        <w:t>In contrast, this function is impure because it changes its own input:</w:t>
+      </w:r>
+    </w:p>
+    <w:p>
+      <w:pPr>
+        <w:tabs>
+          <w:tab w:val="left" w:pos="916"/>
+          <w:tab w:val="left" w:pos="1832"/>
+          <w:tab w:val="left" w:pos="2748"/>
+          <w:tab w:val="left" w:pos="3664"/>
+          <w:tab w:val="left" w:pos="4580"/>
+          <w:tab w:val="left" w:pos="5496"/>
+          <w:tab w:val="left" w:pos="6412"/>
+          <w:tab w:val="left" w:pos="7328"/>
+          <w:tab w:val="left" w:pos="8244"/>
+          <w:tab w:val="left" w:pos="9160"/>
+          <w:tab w:val="left" w:pos="10076"/>
+          <w:tab w:val="left" w:pos="10992"/>
+          <w:tab w:val="left" w:pos="11908"/>
+          <w:tab w:val="left" w:pos="12824"/>
+          <w:tab w:val="left" w:pos="13740"/>
+          <w:tab w:val="left" w:pos="14656"/>
+        </w:tabs>
+        <w:spacing w:after="0" w:line="240" w:lineRule="auto"/>
+        <w:rPr>
+          <w:rFonts w:ascii="Courier New" w:eastAsia="Times New Roman" w:hAnsi="Courier New" w:cs="Courier New"/>
+          <w:sz w:val="20"/>
+          <w:szCs w:val="20"/>
+          <w:lang w:eastAsia="en-IN"/>
+        </w:rPr>
+      </w:pPr>
+      <w:proofErr w:type="gramStart"/>
+      <w:r>
+        <w:rPr>
+          <w:rFonts w:ascii="Courier New" w:eastAsia="Times New Roman" w:hAnsi="Courier New" w:cs="Courier New"/>
+          <w:sz w:val="20"/>
+          <w:szCs w:val="20"/>
+          <w:lang w:eastAsia="en-IN"/>
+        </w:rPr>
+        <w:t>function</w:t>
+      </w:r>
+      <w:proofErr w:type="gramEnd"/>
+      <w:r>
+        <w:rPr>
+          <w:rFonts w:ascii="Courier New" w:eastAsia="Times New Roman" w:hAnsi="Courier New" w:cs="Courier New"/>
+          <w:sz w:val="20"/>
+          <w:szCs w:val="20"/>
+          <w:lang w:eastAsia="en-IN"/>
+        </w:rPr>
+        <w:t xml:space="preserve"> withdraw(account, amount) {</w:t>
+      </w:r>
+    </w:p>
+    <w:p>
+      <w:pPr>
+        <w:tabs>
+          <w:tab w:val="left" w:pos="916"/>
+          <w:tab w:val="left" w:pos="1832"/>
+          <w:tab w:val="left" w:pos="2748"/>
+          <w:tab w:val="left" w:pos="3664"/>
+          <w:tab w:val="left" w:pos="4580"/>
+          <w:tab w:val="left" w:pos="5496"/>
+          <w:tab w:val="left" w:pos="6412"/>
+          <w:tab w:val="left" w:pos="7328"/>
+          <w:tab w:val="left" w:pos="8244"/>
+          <w:tab w:val="left" w:pos="9160"/>
+          <w:tab w:val="left" w:pos="10076"/>
+          <w:tab w:val="left" w:pos="10992"/>
+          <w:tab w:val="left" w:pos="11908"/>
+          <w:tab w:val="left" w:pos="12824"/>
+          <w:tab w:val="left" w:pos="13740"/>
+          <w:tab w:val="left" w:pos="14656"/>
+        </w:tabs>
+        <w:spacing w:after="0" w:line="240" w:lineRule="auto"/>
+        <w:rPr>
+          <w:rFonts w:ascii="Courier New" w:eastAsia="Times New Roman" w:hAnsi="Courier New" w:cs="Courier New"/>
+          <w:sz w:val="20"/>
+          <w:szCs w:val="20"/>
+          <w:lang w:eastAsia="en-IN"/>
+        </w:rPr>
+      </w:pPr>
+      <w:r>
+        <w:rPr>
+          <w:rFonts w:ascii="Courier New" w:eastAsia="Times New Roman" w:hAnsi="Courier New" w:cs="Courier New"/>
+          <w:sz w:val="20"/>
+          <w:szCs w:val="20"/>
+          <w:lang w:eastAsia="en-IN"/>
+        </w:rPr>
+        <w:t xml:space="preserve">  </w:t>
+      </w:r>
+      <w:proofErr w:type="spellStart"/>
+      <w:r>
+        <w:rPr>
+          <w:rFonts w:ascii="Courier New" w:eastAsia="Times New Roman" w:hAnsi="Courier New" w:cs="Courier New"/>
+          <w:sz w:val="20"/>
+          <w:szCs w:val="20"/>
+          <w:lang w:eastAsia="en-IN"/>
+        </w:rPr>
+        <w:t>account.total</w:t>
+      </w:r>
+      <w:proofErr w:type="spellEnd"/>
+      <w:r>
+        <w:rPr>
+          <w:rFonts w:ascii="Courier New" w:eastAsia="Times New Roman" w:hAnsi="Courier New" w:cs="Courier New"/>
+          <w:sz w:val="20"/>
+          <w:szCs w:val="20"/>
+          <w:lang w:eastAsia="en-IN"/>
+        </w:rPr>
+        <w:t xml:space="preserve"> -= amount;</w:t>
+      </w:r>
+    </w:p>
+    <w:p>
+      <w:pPr>
+        <w:tabs>
+          <w:tab w:val="left" w:pos="916"/>
+          <w:tab w:val="left" w:pos="1832"/>
+          <w:tab w:val="left" w:pos="2748"/>
+          <w:tab w:val="left" w:pos="3664"/>
+          <w:tab w:val="left" w:pos="4580"/>
+          <w:tab w:val="left" w:pos="5496"/>
+          <w:tab w:val="left" w:pos="6412"/>
+          <w:tab w:val="left" w:pos="7328"/>
+          <w:tab w:val="left" w:pos="8244"/>
+          <w:tab w:val="left" w:pos="9160"/>
+          <w:tab w:val="left" w:pos="10076"/>
+          <w:tab w:val="left" w:pos="10992"/>
+          <w:tab w:val="left" w:pos="11908"/>
+          <w:tab w:val="left" w:pos="12824"/>
+          <w:tab w:val="left" w:pos="13740"/>
+          <w:tab w:val="left" w:pos="14656"/>
+        </w:tabs>
+        <w:spacing w:after="0" w:line="240" w:lineRule="auto"/>
+        <w:rPr>
+          <w:rFonts w:ascii="Courier New" w:eastAsia="Times New Roman" w:hAnsi="Courier New" w:cs="Courier New"/>
+          <w:sz w:val="20"/>
+          <w:szCs w:val="20"/>
+          <w:lang w:eastAsia="en-IN"/>
+        </w:rPr>
+      </w:pPr>
+      <w:r>
+        <w:rPr>
+          <w:rFonts w:ascii="Courier New" w:eastAsia="Times New Roman" w:hAnsi="Courier New" w:cs="Courier New"/>
+          <w:sz w:val="20"/>
+          <w:szCs w:val="20"/>
+          <w:lang w:eastAsia="en-IN"/>
+        </w:rPr>
+        <w:t>}</w:t>
+      </w:r>
+    </w:p>
+    <w:p>
+      <w:pPr>
+        <w:rPr>
+          <w:rFonts w:ascii="Trebuchet MS" w:hAnsi="Trebuchet MS"/>
+        </w:rPr>
+      </w:pPr>
+    </w:p>
+    <w:p>
+      <w:pPr>
+        <w:rPr>
+          <w:rFonts w:ascii="Trebuchet MS" w:hAnsi="Trebuchet MS"/>
+        </w:rPr>
+      </w:pPr>
+      <w:r>
+        <w:rPr>
+          <w:rFonts w:ascii="Trebuchet MS" w:hAnsi="Trebuchet MS"/>
+        </w:rPr>
+        <w:lastRenderedPageBreak/>
+        <w:t xml:space="preserve"># </w:t>
+      </w:r>
+      <w:r>
+        <w:rPr>
+          <w:rFonts w:ascii="Trebuchet MS" w:hAnsi="Trebuchet MS"/>
+          <w:b/>
+          <w:bCs/>
+        </w:rPr>
+        <w:t>All React components must act like pure functions with respect to their props.</w:t>
+      </w:r>
+    </w:p>
+    <w:p>
+      <w:pPr>
+        <w:rPr>
+          <w:rFonts w:ascii="Trebuchet MS" w:hAnsi="Trebuchet MS"/>
+        </w:rPr>
+      </w:pPr>
+      <w:r>
+        <w:rPr>
+          <w:rFonts w:ascii="Trebuchet MS" w:hAnsi="Trebuchet MS"/>
+        </w:rPr>
+        <w:t xml:space="preserve"># </w:t>
+      </w:r>
+      <w:r>
+        <w:rPr>
+          <w:rFonts w:ascii="Trebuchet MS" w:hAnsi="Trebuchet MS"/>
+        </w:rPr>
+        <w:t xml:space="preserve"> </w:t>
       </w:r>
       <w:bookmarkStart w:id="0" w:name="_GoBack"/>
       <w:bookmarkEnd w:id="0"/>
-    </w:p>
-    <w:p>
-      <w:pPr>
-        <w:rPr>
-          <w:rFonts w:ascii="Trebuchet MS" w:hAnsi="Trebuchet MS"/>
-        </w:rPr>
-      </w:pPr>
-      <w:r>
-        <w:rPr>
-          <w:rFonts w:ascii="Trebuchet MS" w:hAnsi="Trebuchet MS"/>
-        </w:rPr>
-        <w:t xml:space="preserve"># </w:t>
-      </w:r>
-    </w:p>
-    <w:p>
-      <w:pPr>
-        <w:rPr>
-          <w:rFonts w:ascii="Trebuchet MS" w:hAnsi="Trebuchet MS"/>
-        </w:rPr>
-      </w:pPr>
-      <w:r>
-        <w:rPr>
-          <w:rFonts w:ascii="Trebuchet MS" w:hAnsi="Trebuchet MS"/>
-        </w:rPr>
-        <w:t xml:space="preserve"># </w:t>
-      </w:r>
-    </w:p>
-    <w:p>
-      <w:pPr>
-        <w:rPr>
-          <w:rFonts w:ascii="Trebuchet MS" w:hAnsi="Trebuchet MS"/>
-        </w:rPr>
-      </w:pPr>
-      <w:r>
-        <w:rPr>
-          <w:rFonts w:ascii="Trebuchet MS" w:hAnsi="Trebuchet MS"/>
-        </w:rPr>
-        <w:t xml:space="preserve"># </w:t>
-      </w:r>
-    </w:p>
-    <w:p>
-      <w:pPr>
-        <w:rPr>
-          <w:rFonts w:ascii="Trebuchet MS" w:hAnsi="Trebuchet MS"/>
-        </w:rPr>
-      </w:pPr>
-      <w:r>
-        <w:rPr>
-          <w:rFonts w:ascii="Trebuchet MS" w:hAnsi="Trebuchet MS"/>
-        </w:rPr>
-        <w:t xml:space="preserve"># </w:t>
-      </w:r>
-    </w:p>
-    <w:p>
-      <w:pPr>
-        <w:rPr>
-          <w:rFonts w:ascii="Trebuchet MS" w:hAnsi="Trebuchet MS"/>
-        </w:rPr>
-      </w:pPr>
-      <w:r>
-        <w:rPr>
-          <w:rFonts w:ascii="Trebuchet MS" w:hAnsi="Trebuchet MS"/>
-        </w:rPr>
-        <w:t xml:space="preserve"># </w:t>
-      </w:r>
-    </w:p>
-    <w:p>
-      <w:pPr>
-        <w:rPr>
-          <w:rFonts w:ascii="Trebuchet MS" w:hAnsi="Trebuchet MS"/>
-        </w:rPr>
-      </w:pPr>
-      <w:r>
-        <w:rPr>
-          <w:rFonts w:ascii="Trebuchet MS" w:hAnsi="Trebuchet MS"/>
-        </w:rPr>
-        <w:t xml:space="preserve"># </w:t>
-      </w:r>
     </w:p>
     <w:p>
       <w:pPr>

</xml_diff>

<commit_message>
- State and Lifecycle
</commit_message>
<xml_diff>
--- a/react_official_doc.docx
+++ b/react_official_doc.docx
@@ -2965,6 +2965,8 @@
       <w:pPr>
         <w:rPr>
           <w:rFonts w:ascii="Trebuchet MS" w:hAnsi="Trebuchet MS"/>
+          <w:b/>
+          <w:bCs/>
         </w:rPr>
       </w:pPr>
       <w:r>
@@ -2987,8 +2989,34 @@
       <w:pPr>
         <w:rPr>
           <w:rFonts w:ascii="Trebuchet MS" w:hAnsi="Trebuchet MS"/>
-        </w:rPr>
-      </w:pPr>
+          <w:b/>
+          <w:bCs/>
+        </w:rPr>
+      </w:pPr>
+    </w:p>
+    <w:p>
+      <w:pPr>
+        <w:rPr>
+          <w:rFonts w:ascii="Trebuchet MS" w:hAnsi="Trebuchet MS"/>
+        </w:rPr>
+      </w:pPr>
+      <w:hyperlink r:id="rId16" w:history="1">
+        <w:r>
+          <w:rPr>
+            <w:rStyle w:val="Hyperlink"/>
+            <w:rFonts w:ascii="Trebuchet MS" w:hAnsi="Trebuchet MS"/>
+          </w:rPr>
+          <w:t>State and Lifecycle</w:t>
+        </w:r>
+      </w:hyperlink>
+    </w:p>
+    <w:p>
+      <w:pPr>
+        <w:rPr>
+          <w:rFonts w:ascii="Trebuchet MS" w:hAnsi="Trebuchet MS"/>
+        </w:rPr>
+      </w:pPr>
+      <w:proofErr w:type="gramStart"/>
       <w:r>
         <w:rPr>
           <w:rFonts w:ascii="Trebuchet MS" w:hAnsi="Trebuchet MS"/>
@@ -3000,6 +3028,1729 @@
           <w:rFonts w:ascii="Trebuchet MS" w:hAnsi="Trebuchet MS"/>
         </w:rPr>
         <w:t xml:space="preserve"> </w:t>
+      </w:r>
+      <w:r>
+        <w:rPr>
+          <w:rFonts w:ascii="Trebuchet MS" w:hAnsi="Trebuchet MS"/>
+        </w:rPr>
+        <w:t>You</w:t>
+      </w:r>
+      <w:proofErr w:type="gramEnd"/>
+      <w:r>
+        <w:rPr>
+          <w:rFonts w:ascii="Trebuchet MS" w:hAnsi="Trebuchet MS"/>
+        </w:rPr>
+        <w:t xml:space="preserve"> can co</w:t>
+      </w:r>
+      <w:r>
+        <w:rPr>
+          <w:rFonts w:ascii="Trebuchet MS" w:hAnsi="Trebuchet MS"/>
+        </w:rPr>
+        <w:t xml:space="preserve">nvert a function component </w:t>
+      </w:r>
+      <w:r>
+        <w:rPr>
+          <w:rFonts w:ascii="Trebuchet MS" w:hAnsi="Trebuchet MS"/>
+        </w:rPr>
+        <w:t>to a class in five steps:</w:t>
+      </w:r>
+    </w:p>
+    <w:p>
+      <w:pPr>
+        <w:numPr>
+          <w:ilvl w:val="0"/>
+          <w:numId w:val="2"/>
+        </w:numPr>
+        <w:rPr>
+          <w:rFonts w:ascii="Trebuchet MS" w:hAnsi="Trebuchet MS"/>
+        </w:rPr>
+      </w:pPr>
+      <w:r>
+        <w:rPr>
+          <w:rFonts w:ascii="Trebuchet MS" w:hAnsi="Trebuchet MS"/>
+        </w:rPr>
+        <w:t xml:space="preserve">Create an </w:t>
+      </w:r>
+      <w:hyperlink r:id="rId17" w:tgtFrame="_blank" w:history="1">
+        <w:r>
+          <w:rPr>
+            <w:rStyle w:val="Hyperlink"/>
+            <w:rFonts w:ascii="Trebuchet MS" w:hAnsi="Trebuchet MS"/>
+          </w:rPr>
+          <w:t>ES6 class</w:t>
+        </w:r>
+      </w:hyperlink>
+      <w:r>
+        <w:rPr>
+          <w:rFonts w:ascii="Trebuchet MS" w:hAnsi="Trebuchet MS"/>
+        </w:rPr>
+        <w:t xml:space="preserve">, with the same name, that extends </w:t>
+      </w:r>
+      <w:proofErr w:type="spellStart"/>
+      <w:r>
+        <w:rPr>
+          <w:rFonts w:ascii="Trebuchet MS" w:hAnsi="Trebuchet MS"/>
+        </w:rPr>
+        <w:t>React.Component</w:t>
+      </w:r>
+      <w:proofErr w:type="spellEnd"/>
+      <w:r>
+        <w:rPr>
+          <w:rFonts w:ascii="Trebuchet MS" w:hAnsi="Trebuchet MS"/>
+        </w:rPr>
+        <w:t>.</w:t>
+      </w:r>
+    </w:p>
+    <w:p>
+      <w:pPr>
+        <w:numPr>
+          <w:ilvl w:val="0"/>
+          <w:numId w:val="2"/>
+        </w:numPr>
+        <w:rPr>
+          <w:rFonts w:ascii="Trebuchet MS" w:hAnsi="Trebuchet MS"/>
+        </w:rPr>
+      </w:pPr>
+      <w:r>
+        <w:rPr>
+          <w:rFonts w:ascii="Trebuchet MS" w:hAnsi="Trebuchet MS"/>
+        </w:rPr>
+        <w:t xml:space="preserve">Add a single empty method to it called </w:t>
+      </w:r>
+      <w:proofErr w:type="gramStart"/>
+      <w:r>
+        <w:rPr>
+          <w:rFonts w:ascii="Trebuchet MS" w:hAnsi="Trebuchet MS"/>
+        </w:rPr>
+        <w:t>render(</w:t>
+      </w:r>
+      <w:proofErr w:type="gramEnd"/>
+      <w:r>
+        <w:rPr>
+          <w:rFonts w:ascii="Trebuchet MS" w:hAnsi="Trebuchet MS"/>
+        </w:rPr>
+        <w:t>).</w:t>
+      </w:r>
+    </w:p>
+    <w:p>
+      <w:pPr>
+        <w:numPr>
+          <w:ilvl w:val="0"/>
+          <w:numId w:val="2"/>
+        </w:numPr>
+        <w:rPr>
+          <w:rFonts w:ascii="Trebuchet MS" w:hAnsi="Trebuchet MS"/>
+        </w:rPr>
+      </w:pPr>
+      <w:r>
+        <w:rPr>
+          <w:rFonts w:ascii="Trebuchet MS" w:hAnsi="Trebuchet MS"/>
+        </w:rPr>
+        <w:t xml:space="preserve">Move the body of the function into the </w:t>
+      </w:r>
+      <w:proofErr w:type="gramStart"/>
+      <w:r>
+        <w:rPr>
+          <w:rFonts w:ascii="Trebuchet MS" w:hAnsi="Trebuchet MS"/>
+        </w:rPr>
+        <w:t>render(</w:t>
+      </w:r>
+      <w:proofErr w:type="gramEnd"/>
+      <w:r>
+        <w:rPr>
+          <w:rFonts w:ascii="Trebuchet MS" w:hAnsi="Trebuchet MS"/>
+        </w:rPr>
+        <w:t>) method.</w:t>
+      </w:r>
+    </w:p>
+    <w:p>
+      <w:pPr>
+        <w:numPr>
+          <w:ilvl w:val="0"/>
+          <w:numId w:val="2"/>
+        </w:numPr>
+        <w:rPr>
+          <w:rFonts w:ascii="Trebuchet MS" w:hAnsi="Trebuchet MS"/>
+        </w:rPr>
+      </w:pPr>
+      <w:r>
+        <w:rPr>
+          <w:rFonts w:ascii="Trebuchet MS" w:hAnsi="Trebuchet MS"/>
+        </w:rPr>
+        <w:t xml:space="preserve">Replace props with </w:t>
+      </w:r>
+      <w:proofErr w:type="spellStart"/>
+      <w:r>
+        <w:rPr>
+          <w:rFonts w:ascii="Trebuchet MS" w:hAnsi="Trebuchet MS"/>
+        </w:rPr>
+        <w:t>this.props</w:t>
+      </w:r>
+      <w:proofErr w:type="spellEnd"/>
+      <w:r>
+        <w:rPr>
+          <w:rFonts w:ascii="Trebuchet MS" w:hAnsi="Trebuchet MS"/>
+        </w:rPr>
+        <w:t xml:space="preserve"> in the </w:t>
+      </w:r>
+      <w:proofErr w:type="gramStart"/>
+      <w:r>
+        <w:rPr>
+          <w:rFonts w:ascii="Trebuchet MS" w:hAnsi="Trebuchet MS"/>
+        </w:rPr>
+        <w:t>render(</w:t>
+      </w:r>
+      <w:proofErr w:type="gramEnd"/>
+      <w:r>
+        <w:rPr>
+          <w:rFonts w:ascii="Trebuchet MS" w:hAnsi="Trebuchet MS"/>
+        </w:rPr>
+        <w:t>) body.</w:t>
+      </w:r>
+    </w:p>
+    <w:p>
+      <w:pPr>
+        <w:numPr>
+          <w:ilvl w:val="0"/>
+          <w:numId w:val="2"/>
+        </w:numPr>
+        <w:rPr>
+          <w:rFonts w:ascii="Trebuchet MS" w:hAnsi="Trebuchet MS"/>
+        </w:rPr>
+      </w:pPr>
+      <w:r>
+        <w:rPr>
+          <w:rFonts w:ascii="Trebuchet MS" w:hAnsi="Trebuchet MS"/>
+        </w:rPr>
+        <w:t>Delete the remaining empty function declaration.</w:t>
+      </w:r>
+    </w:p>
+    <w:p>
+      <w:pPr>
+        <w:rPr>
+          <w:rFonts w:ascii="Trebuchet MS" w:hAnsi="Trebuchet MS"/>
+        </w:rPr>
+      </w:pPr>
+    </w:p>
+    <w:p>
+      <w:pPr>
+        <w:rPr>
+          <w:rFonts w:ascii="Trebuchet MS" w:hAnsi="Trebuchet MS"/>
+        </w:rPr>
+      </w:pPr>
+      <w:r>
+        <w:rPr>
+          <w:rFonts w:ascii="Trebuchet MS" w:hAnsi="Trebuchet MS"/>
+        </w:rPr>
+        <w:t xml:space="preserve"># </w:t>
+      </w:r>
+      <w:r>
+        <w:rPr>
+          <w:rFonts w:ascii="Trebuchet MS" w:hAnsi="Trebuchet MS"/>
+        </w:rPr>
+        <w:t>Class components should always call the base constructor with props.</w:t>
+      </w:r>
+    </w:p>
+    <w:p>
+      <w:pPr>
+        <w:tabs>
+          <w:tab w:val="left" w:pos="916"/>
+          <w:tab w:val="left" w:pos="1832"/>
+          <w:tab w:val="left" w:pos="2748"/>
+          <w:tab w:val="left" w:pos="3664"/>
+          <w:tab w:val="left" w:pos="4580"/>
+          <w:tab w:val="left" w:pos="5496"/>
+          <w:tab w:val="left" w:pos="6412"/>
+          <w:tab w:val="left" w:pos="7328"/>
+          <w:tab w:val="left" w:pos="8244"/>
+          <w:tab w:val="left" w:pos="9160"/>
+          <w:tab w:val="left" w:pos="10076"/>
+          <w:tab w:val="left" w:pos="10992"/>
+          <w:tab w:val="left" w:pos="11908"/>
+          <w:tab w:val="left" w:pos="12824"/>
+          <w:tab w:val="left" w:pos="13740"/>
+          <w:tab w:val="left" w:pos="14656"/>
+        </w:tabs>
+        <w:spacing w:after="0" w:line="240" w:lineRule="auto"/>
+        <w:ind w:left="720"/>
+        <w:rPr>
+          <w:rFonts w:ascii="Courier New" w:eastAsia="Times New Roman" w:hAnsi="Courier New" w:cs="Courier New"/>
+          <w:b/>
+          <w:sz w:val="20"/>
+          <w:szCs w:val="20"/>
+          <w:lang w:eastAsia="en-IN"/>
+        </w:rPr>
+      </w:pPr>
+      <w:r>
+        <w:rPr>
+          <w:rFonts w:ascii="Courier New" w:eastAsia="Times New Roman" w:hAnsi="Courier New" w:cs="Courier New"/>
+          <w:b/>
+          <w:sz w:val="20"/>
+          <w:szCs w:val="20"/>
+          <w:lang w:eastAsia="en-IN"/>
+        </w:rPr>
+        <w:t xml:space="preserve">  </w:t>
+      </w:r>
+      <w:proofErr w:type="gramStart"/>
+      <w:r>
+        <w:rPr>
+          <w:rFonts w:ascii="Courier New" w:eastAsia="Times New Roman" w:hAnsi="Courier New" w:cs="Courier New"/>
+          <w:b/>
+          <w:sz w:val="20"/>
+          <w:szCs w:val="20"/>
+          <w:lang w:eastAsia="en-IN"/>
+        </w:rPr>
+        <w:t>constructor(</w:t>
+      </w:r>
+      <w:proofErr w:type="gramEnd"/>
+      <w:r>
+        <w:rPr>
+          <w:rFonts w:ascii="Courier New" w:eastAsia="Times New Roman" w:hAnsi="Courier New" w:cs="Courier New"/>
+          <w:b/>
+          <w:sz w:val="20"/>
+          <w:szCs w:val="20"/>
+          <w:lang w:eastAsia="en-IN"/>
+        </w:rPr>
+        <w:t>props) {</w:t>
+      </w:r>
+    </w:p>
+    <w:p>
+      <w:pPr>
+        <w:tabs>
+          <w:tab w:val="left" w:pos="916"/>
+          <w:tab w:val="left" w:pos="1832"/>
+          <w:tab w:val="left" w:pos="2748"/>
+          <w:tab w:val="left" w:pos="3664"/>
+          <w:tab w:val="left" w:pos="4580"/>
+          <w:tab w:val="left" w:pos="5496"/>
+          <w:tab w:val="left" w:pos="6412"/>
+          <w:tab w:val="left" w:pos="7328"/>
+          <w:tab w:val="left" w:pos="8244"/>
+          <w:tab w:val="left" w:pos="9160"/>
+          <w:tab w:val="left" w:pos="10076"/>
+          <w:tab w:val="left" w:pos="10992"/>
+          <w:tab w:val="left" w:pos="11908"/>
+          <w:tab w:val="left" w:pos="12824"/>
+          <w:tab w:val="left" w:pos="13740"/>
+          <w:tab w:val="left" w:pos="14656"/>
+        </w:tabs>
+        <w:spacing w:after="0" w:line="240" w:lineRule="auto"/>
+        <w:ind w:left="720"/>
+        <w:rPr>
+          <w:rFonts w:ascii="Courier New" w:eastAsia="Times New Roman" w:hAnsi="Courier New" w:cs="Courier New"/>
+          <w:b/>
+          <w:sz w:val="20"/>
+          <w:szCs w:val="20"/>
+          <w:lang w:eastAsia="en-IN"/>
+        </w:rPr>
+      </w:pPr>
+      <w:r>
+        <w:rPr>
+          <w:rFonts w:ascii="Courier New" w:eastAsia="Times New Roman" w:hAnsi="Courier New" w:cs="Courier New"/>
+          <w:b/>
+          <w:sz w:val="20"/>
+          <w:szCs w:val="20"/>
+          <w:lang w:eastAsia="en-IN"/>
+        </w:rPr>
+        <w:t xml:space="preserve">    </w:t>
+      </w:r>
+      <w:proofErr w:type="gramStart"/>
+      <w:r>
+        <w:rPr>
+          <w:rFonts w:ascii="Courier New" w:eastAsia="Times New Roman" w:hAnsi="Courier New" w:cs="Courier New"/>
+          <w:b/>
+          <w:sz w:val="20"/>
+          <w:szCs w:val="20"/>
+          <w:lang w:eastAsia="en-IN"/>
+        </w:rPr>
+        <w:t>super(</w:t>
+      </w:r>
+      <w:proofErr w:type="gramEnd"/>
+      <w:r>
+        <w:rPr>
+          <w:rFonts w:ascii="Courier New" w:eastAsia="Times New Roman" w:hAnsi="Courier New" w:cs="Courier New"/>
+          <w:b/>
+          <w:sz w:val="20"/>
+          <w:szCs w:val="20"/>
+          <w:lang w:eastAsia="en-IN"/>
+        </w:rPr>
+        <w:t xml:space="preserve">props);    </w:t>
+      </w:r>
+      <w:proofErr w:type="spellStart"/>
+      <w:r>
+        <w:rPr>
+          <w:rFonts w:ascii="Courier New" w:eastAsia="Times New Roman" w:hAnsi="Courier New" w:cs="Courier New"/>
+          <w:b/>
+          <w:sz w:val="20"/>
+          <w:szCs w:val="20"/>
+          <w:lang w:eastAsia="en-IN"/>
+        </w:rPr>
+        <w:t>this.state</w:t>
+      </w:r>
+      <w:proofErr w:type="spellEnd"/>
+      <w:r>
+        <w:rPr>
+          <w:rFonts w:ascii="Courier New" w:eastAsia="Times New Roman" w:hAnsi="Courier New" w:cs="Courier New"/>
+          <w:b/>
+          <w:sz w:val="20"/>
+          <w:szCs w:val="20"/>
+          <w:lang w:eastAsia="en-IN"/>
+        </w:rPr>
+        <w:t xml:space="preserve"> = {date: new Date()};</w:t>
+      </w:r>
+    </w:p>
+    <w:p>
+      <w:pPr>
+        <w:tabs>
+          <w:tab w:val="left" w:pos="916"/>
+          <w:tab w:val="left" w:pos="1832"/>
+          <w:tab w:val="left" w:pos="2748"/>
+          <w:tab w:val="left" w:pos="3664"/>
+          <w:tab w:val="left" w:pos="4580"/>
+          <w:tab w:val="left" w:pos="5496"/>
+          <w:tab w:val="left" w:pos="6412"/>
+          <w:tab w:val="left" w:pos="7328"/>
+          <w:tab w:val="left" w:pos="8244"/>
+          <w:tab w:val="left" w:pos="9160"/>
+          <w:tab w:val="left" w:pos="10076"/>
+          <w:tab w:val="left" w:pos="10992"/>
+          <w:tab w:val="left" w:pos="11908"/>
+          <w:tab w:val="left" w:pos="12824"/>
+          <w:tab w:val="left" w:pos="13740"/>
+          <w:tab w:val="left" w:pos="14656"/>
+        </w:tabs>
+        <w:spacing w:after="0" w:line="240" w:lineRule="auto"/>
+        <w:ind w:left="720"/>
+        <w:rPr>
+          <w:rFonts w:ascii="Courier New" w:eastAsia="Times New Roman" w:hAnsi="Courier New" w:cs="Courier New"/>
+          <w:sz w:val="20"/>
+          <w:szCs w:val="20"/>
+          <w:lang w:eastAsia="en-IN"/>
+        </w:rPr>
+      </w:pPr>
+      <w:r>
+        <w:rPr>
+          <w:rFonts w:ascii="Courier New" w:eastAsia="Times New Roman" w:hAnsi="Courier New" w:cs="Courier New"/>
+          <w:b/>
+          <w:sz w:val="20"/>
+          <w:szCs w:val="20"/>
+          <w:lang w:eastAsia="en-IN"/>
+        </w:rPr>
+        <w:t xml:space="preserve">  }</w:t>
+      </w:r>
+    </w:p>
+    <w:p>
+      <w:pPr>
+        <w:rPr>
+          <w:rFonts w:ascii="Trebuchet MS" w:hAnsi="Trebuchet MS"/>
+        </w:rPr>
+      </w:pPr>
+    </w:p>
+    <w:p>
+      <w:pPr>
+        <w:rPr>
+          <w:rFonts w:ascii="Trebuchet MS" w:hAnsi="Trebuchet MS"/>
+        </w:rPr>
+      </w:pPr>
+      <w:r>
+        <w:rPr>
+          <w:rFonts w:ascii="Trebuchet MS" w:hAnsi="Trebuchet MS"/>
+        </w:rPr>
+        <w:t xml:space="preserve"># </w:t>
+      </w:r>
+      <w:proofErr w:type="gramStart"/>
+      <w:r>
+        <w:rPr>
+          <w:rFonts w:ascii="Trebuchet MS" w:hAnsi="Trebuchet MS"/>
+        </w:rPr>
+        <w:t>In</w:t>
+      </w:r>
+      <w:proofErr w:type="gramEnd"/>
+      <w:r>
+        <w:rPr>
+          <w:rFonts w:ascii="Trebuchet MS" w:hAnsi="Trebuchet MS"/>
+        </w:rPr>
+        <w:t xml:space="preserve"> applications with many components, it’s very important to free up resources taken by the components when they are destroyed.</w:t>
+      </w:r>
+    </w:p>
+    <w:p>
+      <w:pPr>
+        <w:rPr>
+          <w:rFonts w:ascii="Trebuchet MS" w:hAnsi="Trebuchet MS"/>
+        </w:rPr>
+      </w:pPr>
+      <w:r>
+        <w:rPr>
+          <w:rFonts w:ascii="Trebuchet MS" w:hAnsi="Trebuchet MS"/>
+        </w:rPr>
+        <w:t xml:space="preserve"># </w:t>
+      </w:r>
+      <w:r>
+        <w:rPr>
+          <w:rFonts w:ascii="Trebuchet MS" w:hAnsi="Trebuchet MS"/>
+        </w:rPr>
+        <w:t xml:space="preserve">The </w:t>
+      </w:r>
+      <w:proofErr w:type="spellStart"/>
+      <w:proofErr w:type="gramStart"/>
+      <w:r>
+        <w:rPr>
+          <w:rFonts w:ascii="Trebuchet MS" w:hAnsi="Trebuchet MS"/>
+        </w:rPr>
+        <w:t>componentDidMount</w:t>
+      </w:r>
+      <w:proofErr w:type="spellEnd"/>
+      <w:r>
+        <w:rPr>
+          <w:rFonts w:ascii="Trebuchet MS" w:hAnsi="Trebuchet MS"/>
+        </w:rPr>
+        <w:t>(</w:t>
+      </w:r>
+      <w:proofErr w:type="gramEnd"/>
+      <w:r>
+        <w:rPr>
+          <w:rFonts w:ascii="Trebuchet MS" w:hAnsi="Trebuchet MS"/>
+        </w:rPr>
+        <w:t>) method runs after the component output has been rendered to the DOM.</w:t>
+      </w:r>
+    </w:p>
+    <w:p>
+      <w:pPr>
+        <w:tabs>
+          <w:tab w:val="left" w:pos="916"/>
+          <w:tab w:val="left" w:pos="1832"/>
+          <w:tab w:val="left" w:pos="2748"/>
+          <w:tab w:val="left" w:pos="3664"/>
+          <w:tab w:val="left" w:pos="4580"/>
+          <w:tab w:val="left" w:pos="5496"/>
+          <w:tab w:val="left" w:pos="6412"/>
+          <w:tab w:val="left" w:pos="7328"/>
+          <w:tab w:val="left" w:pos="8244"/>
+          <w:tab w:val="left" w:pos="9160"/>
+          <w:tab w:val="left" w:pos="10076"/>
+          <w:tab w:val="left" w:pos="10992"/>
+          <w:tab w:val="left" w:pos="11908"/>
+          <w:tab w:val="left" w:pos="12824"/>
+          <w:tab w:val="left" w:pos="13740"/>
+          <w:tab w:val="left" w:pos="14656"/>
+        </w:tabs>
+        <w:spacing w:after="0" w:line="240" w:lineRule="auto"/>
+        <w:ind w:left="720"/>
+        <w:rPr>
+          <w:rFonts w:ascii="Courier New" w:eastAsia="Times New Roman" w:hAnsi="Courier New" w:cs="Courier New"/>
+          <w:b/>
+          <w:sz w:val="20"/>
+          <w:szCs w:val="20"/>
+          <w:lang w:eastAsia="en-IN"/>
+        </w:rPr>
+      </w:pPr>
+      <w:r>
+        <w:rPr>
+          <w:rFonts w:ascii="Courier New" w:eastAsia="Times New Roman" w:hAnsi="Courier New" w:cs="Courier New"/>
+          <w:sz w:val="20"/>
+          <w:szCs w:val="20"/>
+          <w:lang w:eastAsia="en-IN"/>
+        </w:rPr>
+        <w:t xml:space="preserve">  </w:t>
+      </w:r>
+      <w:proofErr w:type="spellStart"/>
+      <w:proofErr w:type="gramStart"/>
+      <w:r>
+        <w:rPr>
+          <w:rFonts w:ascii="Courier New" w:eastAsia="Times New Roman" w:hAnsi="Courier New" w:cs="Courier New"/>
+          <w:b/>
+          <w:sz w:val="20"/>
+          <w:szCs w:val="20"/>
+          <w:lang w:eastAsia="en-IN"/>
+        </w:rPr>
+        <w:t>componentDidMount</w:t>
+      </w:r>
+      <w:proofErr w:type="spellEnd"/>
+      <w:r>
+        <w:rPr>
+          <w:rFonts w:ascii="Courier New" w:eastAsia="Times New Roman" w:hAnsi="Courier New" w:cs="Courier New"/>
+          <w:b/>
+          <w:sz w:val="20"/>
+          <w:szCs w:val="20"/>
+          <w:lang w:eastAsia="en-IN"/>
+        </w:rPr>
+        <w:t>(</w:t>
+      </w:r>
+      <w:proofErr w:type="gramEnd"/>
+      <w:r>
+        <w:rPr>
+          <w:rFonts w:ascii="Courier New" w:eastAsia="Times New Roman" w:hAnsi="Courier New" w:cs="Courier New"/>
+          <w:b/>
+          <w:sz w:val="20"/>
+          <w:szCs w:val="20"/>
+          <w:lang w:eastAsia="en-IN"/>
+        </w:rPr>
+        <w:t>) {</w:t>
+      </w:r>
+    </w:p>
+    <w:p>
+      <w:pPr>
+        <w:tabs>
+          <w:tab w:val="left" w:pos="916"/>
+          <w:tab w:val="left" w:pos="1832"/>
+          <w:tab w:val="left" w:pos="2748"/>
+          <w:tab w:val="left" w:pos="3664"/>
+          <w:tab w:val="left" w:pos="4580"/>
+          <w:tab w:val="left" w:pos="5496"/>
+          <w:tab w:val="left" w:pos="6412"/>
+          <w:tab w:val="left" w:pos="7328"/>
+          <w:tab w:val="left" w:pos="8244"/>
+          <w:tab w:val="left" w:pos="9160"/>
+          <w:tab w:val="left" w:pos="10076"/>
+          <w:tab w:val="left" w:pos="10992"/>
+          <w:tab w:val="left" w:pos="11908"/>
+          <w:tab w:val="left" w:pos="12824"/>
+          <w:tab w:val="left" w:pos="13740"/>
+          <w:tab w:val="left" w:pos="14656"/>
+        </w:tabs>
+        <w:spacing w:after="0" w:line="240" w:lineRule="auto"/>
+        <w:ind w:left="720"/>
+        <w:rPr>
+          <w:rFonts w:ascii="Courier New" w:eastAsia="Times New Roman" w:hAnsi="Courier New" w:cs="Courier New"/>
+          <w:b/>
+          <w:sz w:val="20"/>
+          <w:szCs w:val="20"/>
+          <w:lang w:eastAsia="en-IN"/>
+        </w:rPr>
+      </w:pPr>
+      <w:r>
+        <w:rPr>
+          <w:rFonts w:ascii="Courier New" w:eastAsia="Times New Roman" w:hAnsi="Courier New" w:cs="Courier New"/>
+          <w:b/>
+          <w:sz w:val="20"/>
+          <w:szCs w:val="20"/>
+          <w:lang w:eastAsia="en-IN"/>
+        </w:rPr>
+        <w:t xml:space="preserve">    </w:t>
+      </w:r>
+      <w:proofErr w:type="spellStart"/>
+      <w:r>
+        <w:rPr>
+          <w:rFonts w:ascii="Courier New" w:eastAsia="Times New Roman" w:hAnsi="Courier New" w:cs="Courier New"/>
+          <w:b/>
+          <w:sz w:val="20"/>
+          <w:szCs w:val="20"/>
+          <w:lang w:eastAsia="en-IN"/>
+        </w:rPr>
+        <w:t>this.timerID</w:t>
+      </w:r>
+      <w:proofErr w:type="spellEnd"/>
+      <w:r>
+        <w:rPr>
+          <w:rFonts w:ascii="Courier New" w:eastAsia="Times New Roman" w:hAnsi="Courier New" w:cs="Courier New"/>
+          <w:b/>
+          <w:sz w:val="20"/>
+          <w:szCs w:val="20"/>
+          <w:lang w:eastAsia="en-IN"/>
+        </w:rPr>
+        <w:t xml:space="preserve"> = </w:t>
+      </w:r>
+      <w:proofErr w:type="spellStart"/>
+      <w:proofErr w:type="gramStart"/>
+      <w:r>
+        <w:rPr>
+          <w:rFonts w:ascii="Courier New" w:eastAsia="Times New Roman" w:hAnsi="Courier New" w:cs="Courier New"/>
+          <w:b/>
+          <w:sz w:val="20"/>
+          <w:szCs w:val="20"/>
+          <w:lang w:eastAsia="en-IN"/>
+        </w:rPr>
+        <w:t>setInterval</w:t>
+      </w:r>
+      <w:proofErr w:type="spellEnd"/>
+      <w:r>
+        <w:rPr>
+          <w:rFonts w:ascii="Courier New" w:eastAsia="Times New Roman" w:hAnsi="Courier New" w:cs="Courier New"/>
+          <w:b/>
+          <w:sz w:val="20"/>
+          <w:szCs w:val="20"/>
+          <w:lang w:eastAsia="en-IN"/>
+        </w:rPr>
+        <w:t>(</w:t>
+      </w:r>
+      <w:proofErr w:type="gramEnd"/>
+    </w:p>
+    <w:p>
+      <w:pPr>
+        <w:tabs>
+          <w:tab w:val="left" w:pos="916"/>
+          <w:tab w:val="left" w:pos="1832"/>
+          <w:tab w:val="left" w:pos="2748"/>
+          <w:tab w:val="left" w:pos="3664"/>
+          <w:tab w:val="left" w:pos="4580"/>
+          <w:tab w:val="left" w:pos="5496"/>
+          <w:tab w:val="left" w:pos="6412"/>
+          <w:tab w:val="left" w:pos="7328"/>
+          <w:tab w:val="left" w:pos="8244"/>
+          <w:tab w:val="left" w:pos="9160"/>
+          <w:tab w:val="left" w:pos="10076"/>
+          <w:tab w:val="left" w:pos="10992"/>
+          <w:tab w:val="left" w:pos="11908"/>
+          <w:tab w:val="left" w:pos="12824"/>
+          <w:tab w:val="left" w:pos="13740"/>
+          <w:tab w:val="left" w:pos="14656"/>
+        </w:tabs>
+        <w:spacing w:after="0" w:line="240" w:lineRule="auto"/>
+        <w:ind w:left="720"/>
+        <w:rPr>
+          <w:rFonts w:ascii="Courier New" w:eastAsia="Times New Roman" w:hAnsi="Courier New" w:cs="Courier New"/>
+          <w:b/>
+          <w:sz w:val="20"/>
+          <w:szCs w:val="20"/>
+          <w:lang w:eastAsia="en-IN"/>
+        </w:rPr>
+      </w:pPr>
+      <w:r>
+        <w:rPr>
+          <w:rFonts w:ascii="Courier New" w:eastAsia="Times New Roman" w:hAnsi="Courier New" w:cs="Courier New"/>
+          <w:b/>
+          <w:sz w:val="20"/>
+          <w:szCs w:val="20"/>
+          <w:lang w:eastAsia="en-IN"/>
+        </w:rPr>
+        <w:t xml:space="preserve">      () =&gt; </w:t>
+      </w:r>
+      <w:proofErr w:type="spellStart"/>
+      <w:proofErr w:type="gramStart"/>
+      <w:r>
+        <w:rPr>
+          <w:rFonts w:ascii="Courier New" w:eastAsia="Times New Roman" w:hAnsi="Courier New" w:cs="Courier New"/>
+          <w:b/>
+          <w:sz w:val="20"/>
+          <w:szCs w:val="20"/>
+          <w:lang w:eastAsia="en-IN"/>
+        </w:rPr>
+        <w:t>this.tick</w:t>
+      </w:r>
+      <w:proofErr w:type="spellEnd"/>
+      <w:r>
+        <w:rPr>
+          <w:rFonts w:ascii="Courier New" w:eastAsia="Times New Roman" w:hAnsi="Courier New" w:cs="Courier New"/>
+          <w:b/>
+          <w:sz w:val="20"/>
+          <w:szCs w:val="20"/>
+          <w:lang w:eastAsia="en-IN"/>
+        </w:rPr>
+        <w:t>(</w:t>
+      </w:r>
+      <w:proofErr w:type="gramEnd"/>
+      <w:r>
+        <w:rPr>
+          <w:rFonts w:ascii="Courier New" w:eastAsia="Times New Roman" w:hAnsi="Courier New" w:cs="Courier New"/>
+          <w:b/>
+          <w:sz w:val="20"/>
+          <w:szCs w:val="20"/>
+          <w:lang w:eastAsia="en-IN"/>
+        </w:rPr>
+        <w:t>),</w:t>
+      </w:r>
+    </w:p>
+    <w:p>
+      <w:pPr>
+        <w:tabs>
+          <w:tab w:val="left" w:pos="916"/>
+          <w:tab w:val="left" w:pos="1832"/>
+          <w:tab w:val="left" w:pos="2748"/>
+          <w:tab w:val="left" w:pos="3664"/>
+          <w:tab w:val="left" w:pos="4580"/>
+          <w:tab w:val="left" w:pos="5496"/>
+          <w:tab w:val="left" w:pos="6412"/>
+          <w:tab w:val="left" w:pos="7328"/>
+          <w:tab w:val="left" w:pos="8244"/>
+          <w:tab w:val="left" w:pos="9160"/>
+          <w:tab w:val="left" w:pos="10076"/>
+          <w:tab w:val="left" w:pos="10992"/>
+          <w:tab w:val="left" w:pos="11908"/>
+          <w:tab w:val="left" w:pos="12824"/>
+          <w:tab w:val="left" w:pos="13740"/>
+          <w:tab w:val="left" w:pos="14656"/>
+        </w:tabs>
+        <w:spacing w:after="0" w:line="240" w:lineRule="auto"/>
+        <w:ind w:left="720"/>
+        <w:rPr>
+          <w:rFonts w:ascii="Courier New" w:eastAsia="Times New Roman" w:hAnsi="Courier New" w:cs="Courier New"/>
+          <w:b/>
+          <w:sz w:val="20"/>
+          <w:szCs w:val="20"/>
+          <w:lang w:eastAsia="en-IN"/>
+        </w:rPr>
+      </w:pPr>
+      <w:r>
+        <w:rPr>
+          <w:rFonts w:ascii="Courier New" w:eastAsia="Times New Roman" w:hAnsi="Courier New" w:cs="Courier New"/>
+          <w:b/>
+          <w:sz w:val="20"/>
+          <w:szCs w:val="20"/>
+          <w:lang w:eastAsia="en-IN"/>
+        </w:rPr>
+        <w:t xml:space="preserve">      1000</w:t>
+      </w:r>
+    </w:p>
+    <w:p>
+      <w:pPr>
+        <w:tabs>
+          <w:tab w:val="left" w:pos="916"/>
+          <w:tab w:val="left" w:pos="1832"/>
+          <w:tab w:val="left" w:pos="2748"/>
+          <w:tab w:val="left" w:pos="3664"/>
+          <w:tab w:val="left" w:pos="4580"/>
+          <w:tab w:val="left" w:pos="5496"/>
+          <w:tab w:val="left" w:pos="6412"/>
+          <w:tab w:val="left" w:pos="7328"/>
+          <w:tab w:val="left" w:pos="8244"/>
+          <w:tab w:val="left" w:pos="9160"/>
+          <w:tab w:val="left" w:pos="10076"/>
+          <w:tab w:val="left" w:pos="10992"/>
+          <w:tab w:val="left" w:pos="11908"/>
+          <w:tab w:val="left" w:pos="12824"/>
+          <w:tab w:val="left" w:pos="13740"/>
+          <w:tab w:val="left" w:pos="14656"/>
+        </w:tabs>
+        <w:spacing w:after="0" w:line="240" w:lineRule="auto"/>
+        <w:ind w:left="720"/>
+        <w:rPr>
+          <w:rFonts w:ascii="Courier New" w:eastAsia="Times New Roman" w:hAnsi="Courier New" w:cs="Courier New"/>
+          <w:b/>
+          <w:sz w:val="20"/>
+          <w:szCs w:val="20"/>
+          <w:lang w:eastAsia="en-IN"/>
+        </w:rPr>
+      </w:pPr>
+      <w:r>
+        <w:rPr>
+          <w:rFonts w:ascii="Courier New" w:eastAsia="Times New Roman" w:hAnsi="Courier New" w:cs="Courier New"/>
+          <w:b/>
+          <w:sz w:val="20"/>
+          <w:szCs w:val="20"/>
+          <w:lang w:eastAsia="en-IN"/>
+        </w:rPr>
+        <w:t xml:space="preserve">    );</w:t>
+      </w:r>
+    </w:p>
+    <w:p>
+      <w:pPr>
+        <w:tabs>
+          <w:tab w:val="left" w:pos="916"/>
+          <w:tab w:val="left" w:pos="1832"/>
+          <w:tab w:val="left" w:pos="2748"/>
+          <w:tab w:val="left" w:pos="3664"/>
+          <w:tab w:val="left" w:pos="4580"/>
+          <w:tab w:val="left" w:pos="5496"/>
+          <w:tab w:val="left" w:pos="6412"/>
+          <w:tab w:val="left" w:pos="7328"/>
+          <w:tab w:val="left" w:pos="8244"/>
+          <w:tab w:val="left" w:pos="9160"/>
+          <w:tab w:val="left" w:pos="10076"/>
+          <w:tab w:val="left" w:pos="10992"/>
+          <w:tab w:val="left" w:pos="11908"/>
+          <w:tab w:val="left" w:pos="12824"/>
+          <w:tab w:val="left" w:pos="13740"/>
+          <w:tab w:val="left" w:pos="14656"/>
+        </w:tabs>
+        <w:spacing w:after="0" w:line="240" w:lineRule="auto"/>
+        <w:ind w:left="720"/>
+        <w:rPr>
+          <w:rFonts w:ascii="Courier New" w:eastAsia="Times New Roman" w:hAnsi="Courier New" w:cs="Courier New"/>
+          <w:b/>
+          <w:sz w:val="20"/>
+          <w:szCs w:val="20"/>
+          <w:lang w:eastAsia="en-IN"/>
+        </w:rPr>
+      </w:pPr>
+      <w:r>
+        <w:rPr>
+          <w:rFonts w:ascii="Courier New" w:eastAsia="Times New Roman" w:hAnsi="Courier New" w:cs="Courier New"/>
+          <w:b/>
+          <w:sz w:val="20"/>
+          <w:szCs w:val="20"/>
+          <w:lang w:eastAsia="en-IN"/>
+        </w:rPr>
+        <w:t xml:space="preserve">  }</w:t>
+      </w:r>
+    </w:p>
+    <w:p>
+      <w:pPr>
+        <w:tabs>
+          <w:tab w:val="left" w:pos="916"/>
+          <w:tab w:val="left" w:pos="1832"/>
+          <w:tab w:val="left" w:pos="2748"/>
+          <w:tab w:val="left" w:pos="3664"/>
+          <w:tab w:val="left" w:pos="4580"/>
+          <w:tab w:val="left" w:pos="5496"/>
+          <w:tab w:val="left" w:pos="6412"/>
+          <w:tab w:val="left" w:pos="7328"/>
+          <w:tab w:val="left" w:pos="8244"/>
+          <w:tab w:val="left" w:pos="9160"/>
+          <w:tab w:val="left" w:pos="10076"/>
+          <w:tab w:val="left" w:pos="10992"/>
+          <w:tab w:val="left" w:pos="11908"/>
+          <w:tab w:val="left" w:pos="12824"/>
+          <w:tab w:val="left" w:pos="13740"/>
+          <w:tab w:val="left" w:pos="14656"/>
+        </w:tabs>
+        <w:spacing w:after="0" w:line="240" w:lineRule="auto"/>
+        <w:ind w:left="720"/>
+        <w:rPr>
+          <w:rFonts w:ascii="Courier New" w:eastAsia="Times New Roman" w:hAnsi="Courier New" w:cs="Courier New"/>
+          <w:b/>
+          <w:sz w:val="20"/>
+          <w:szCs w:val="20"/>
+          <w:lang w:eastAsia="en-IN"/>
+        </w:rPr>
+      </w:pPr>
+    </w:p>
+    <w:p>
+      <w:pPr>
+        <w:tabs>
+          <w:tab w:val="left" w:pos="916"/>
+          <w:tab w:val="left" w:pos="1832"/>
+          <w:tab w:val="left" w:pos="2748"/>
+          <w:tab w:val="left" w:pos="3664"/>
+          <w:tab w:val="left" w:pos="4580"/>
+          <w:tab w:val="left" w:pos="5496"/>
+          <w:tab w:val="left" w:pos="6412"/>
+          <w:tab w:val="left" w:pos="7328"/>
+          <w:tab w:val="left" w:pos="8244"/>
+          <w:tab w:val="left" w:pos="9160"/>
+          <w:tab w:val="left" w:pos="10076"/>
+          <w:tab w:val="left" w:pos="10992"/>
+          <w:tab w:val="left" w:pos="11908"/>
+          <w:tab w:val="left" w:pos="12824"/>
+          <w:tab w:val="left" w:pos="13740"/>
+          <w:tab w:val="left" w:pos="14656"/>
+        </w:tabs>
+        <w:spacing w:after="0" w:line="240" w:lineRule="auto"/>
+        <w:ind w:left="720"/>
+        <w:rPr>
+          <w:rFonts w:ascii="Courier New" w:eastAsia="Times New Roman" w:hAnsi="Courier New" w:cs="Courier New"/>
+          <w:b/>
+          <w:sz w:val="20"/>
+          <w:szCs w:val="20"/>
+          <w:lang w:eastAsia="en-IN"/>
+        </w:rPr>
+      </w:pPr>
+      <w:r>
+        <w:rPr>
+          <w:rFonts w:ascii="Courier New" w:eastAsia="Times New Roman" w:hAnsi="Courier New" w:cs="Courier New"/>
+          <w:b/>
+          <w:sz w:val="20"/>
+          <w:szCs w:val="20"/>
+          <w:lang w:eastAsia="en-IN"/>
+        </w:rPr>
+        <w:t xml:space="preserve">  </w:t>
+      </w:r>
+      <w:proofErr w:type="spellStart"/>
+      <w:proofErr w:type="gramStart"/>
+      <w:r>
+        <w:rPr>
+          <w:rFonts w:ascii="Courier New" w:eastAsia="Times New Roman" w:hAnsi="Courier New" w:cs="Courier New"/>
+          <w:b/>
+          <w:sz w:val="20"/>
+          <w:szCs w:val="20"/>
+          <w:lang w:eastAsia="en-IN"/>
+        </w:rPr>
+        <w:t>componentWillUnmount</w:t>
+      </w:r>
+      <w:proofErr w:type="spellEnd"/>
+      <w:r>
+        <w:rPr>
+          <w:rFonts w:ascii="Courier New" w:eastAsia="Times New Roman" w:hAnsi="Courier New" w:cs="Courier New"/>
+          <w:b/>
+          <w:sz w:val="20"/>
+          <w:szCs w:val="20"/>
+          <w:lang w:eastAsia="en-IN"/>
+        </w:rPr>
+        <w:t>(</w:t>
+      </w:r>
+      <w:proofErr w:type="gramEnd"/>
+      <w:r>
+        <w:rPr>
+          <w:rFonts w:ascii="Courier New" w:eastAsia="Times New Roman" w:hAnsi="Courier New" w:cs="Courier New"/>
+          <w:b/>
+          <w:sz w:val="20"/>
+          <w:szCs w:val="20"/>
+          <w:lang w:eastAsia="en-IN"/>
+        </w:rPr>
+        <w:t>) {</w:t>
+      </w:r>
+    </w:p>
+    <w:p>
+      <w:pPr>
+        <w:tabs>
+          <w:tab w:val="left" w:pos="916"/>
+          <w:tab w:val="left" w:pos="1832"/>
+          <w:tab w:val="left" w:pos="2748"/>
+          <w:tab w:val="left" w:pos="3664"/>
+          <w:tab w:val="left" w:pos="4580"/>
+          <w:tab w:val="left" w:pos="5496"/>
+          <w:tab w:val="left" w:pos="6412"/>
+          <w:tab w:val="left" w:pos="7328"/>
+          <w:tab w:val="left" w:pos="8244"/>
+          <w:tab w:val="left" w:pos="9160"/>
+          <w:tab w:val="left" w:pos="10076"/>
+          <w:tab w:val="left" w:pos="10992"/>
+          <w:tab w:val="left" w:pos="11908"/>
+          <w:tab w:val="left" w:pos="12824"/>
+          <w:tab w:val="left" w:pos="13740"/>
+          <w:tab w:val="left" w:pos="14656"/>
+        </w:tabs>
+        <w:spacing w:after="0" w:line="240" w:lineRule="auto"/>
+        <w:ind w:left="720"/>
+        <w:rPr>
+          <w:rFonts w:ascii="Courier New" w:eastAsia="Times New Roman" w:hAnsi="Courier New" w:cs="Courier New"/>
+          <w:b/>
+          <w:sz w:val="20"/>
+          <w:szCs w:val="20"/>
+          <w:lang w:eastAsia="en-IN"/>
+        </w:rPr>
+      </w:pPr>
+      <w:r>
+        <w:rPr>
+          <w:rFonts w:ascii="Courier New" w:eastAsia="Times New Roman" w:hAnsi="Courier New" w:cs="Courier New"/>
+          <w:b/>
+          <w:sz w:val="20"/>
+          <w:szCs w:val="20"/>
+          <w:lang w:eastAsia="en-IN"/>
+        </w:rPr>
+        <w:t xml:space="preserve">    </w:t>
+      </w:r>
+      <w:proofErr w:type="spellStart"/>
+      <w:proofErr w:type="gramStart"/>
+      <w:r>
+        <w:rPr>
+          <w:rFonts w:ascii="Courier New" w:eastAsia="Times New Roman" w:hAnsi="Courier New" w:cs="Courier New"/>
+          <w:b/>
+          <w:sz w:val="20"/>
+          <w:szCs w:val="20"/>
+          <w:lang w:eastAsia="en-IN"/>
+        </w:rPr>
+        <w:t>clearInterval</w:t>
+      </w:r>
+      <w:proofErr w:type="spellEnd"/>
+      <w:r>
+        <w:rPr>
+          <w:rFonts w:ascii="Courier New" w:eastAsia="Times New Roman" w:hAnsi="Courier New" w:cs="Courier New"/>
+          <w:b/>
+          <w:sz w:val="20"/>
+          <w:szCs w:val="20"/>
+          <w:lang w:eastAsia="en-IN"/>
+        </w:rPr>
+        <w:t>(</w:t>
+      </w:r>
+      <w:proofErr w:type="spellStart"/>
+      <w:proofErr w:type="gramEnd"/>
+      <w:r>
+        <w:rPr>
+          <w:rFonts w:ascii="Courier New" w:eastAsia="Times New Roman" w:hAnsi="Courier New" w:cs="Courier New"/>
+          <w:b/>
+          <w:sz w:val="20"/>
+          <w:szCs w:val="20"/>
+          <w:lang w:eastAsia="en-IN"/>
+        </w:rPr>
+        <w:t>this.timerID</w:t>
+      </w:r>
+      <w:proofErr w:type="spellEnd"/>
+      <w:r>
+        <w:rPr>
+          <w:rFonts w:ascii="Courier New" w:eastAsia="Times New Roman" w:hAnsi="Courier New" w:cs="Courier New"/>
+          <w:b/>
+          <w:sz w:val="20"/>
+          <w:szCs w:val="20"/>
+          <w:lang w:eastAsia="en-IN"/>
+        </w:rPr>
+        <w:t>);</w:t>
+      </w:r>
+    </w:p>
+    <w:p>
+      <w:pPr>
+        <w:tabs>
+          <w:tab w:val="left" w:pos="916"/>
+          <w:tab w:val="left" w:pos="1832"/>
+          <w:tab w:val="left" w:pos="2748"/>
+          <w:tab w:val="left" w:pos="3664"/>
+          <w:tab w:val="left" w:pos="4580"/>
+          <w:tab w:val="left" w:pos="5496"/>
+          <w:tab w:val="left" w:pos="6412"/>
+          <w:tab w:val="left" w:pos="7328"/>
+          <w:tab w:val="left" w:pos="8244"/>
+          <w:tab w:val="left" w:pos="9160"/>
+          <w:tab w:val="left" w:pos="10076"/>
+          <w:tab w:val="left" w:pos="10992"/>
+          <w:tab w:val="left" w:pos="11908"/>
+          <w:tab w:val="left" w:pos="12824"/>
+          <w:tab w:val="left" w:pos="13740"/>
+          <w:tab w:val="left" w:pos="14656"/>
+        </w:tabs>
+        <w:spacing w:after="0" w:line="240" w:lineRule="auto"/>
+        <w:ind w:left="720"/>
+        <w:rPr>
+          <w:rFonts w:ascii="Courier New" w:eastAsia="Times New Roman" w:hAnsi="Courier New" w:cs="Courier New"/>
+          <w:b/>
+          <w:sz w:val="20"/>
+          <w:szCs w:val="20"/>
+          <w:lang w:eastAsia="en-IN"/>
+        </w:rPr>
+      </w:pPr>
+      <w:r>
+        <w:rPr>
+          <w:rFonts w:ascii="Courier New" w:eastAsia="Times New Roman" w:hAnsi="Courier New" w:cs="Courier New"/>
+          <w:b/>
+          <w:sz w:val="20"/>
+          <w:szCs w:val="20"/>
+          <w:lang w:eastAsia="en-IN"/>
+        </w:rPr>
+        <w:t xml:space="preserve">  }</w:t>
+      </w:r>
+    </w:p>
+    <w:p>
+      <w:pPr>
+        <w:rPr>
+          <w:rFonts w:ascii="Trebuchet MS" w:hAnsi="Trebuchet MS"/>
+        </w:rPr>
+      </w:pPr>
+    </w:p>
+    <w:p>
+      <w:pPr>
+        <w:rPr>
+          <w:rFonts w:ascii="Trebuchet MS" w:hAnsi="Trebuchet MS"/>
+        </w:rPr>
+      </w:pPr>
+      <w:r>
+        <w:rPr>
+          <w:rFonts w:ascii="Trebuchet MS" w:hAnsi="Trebuchet MS"/>
+        </w:rPr>
+        <w:t xml:space="preserve"># </w:t>
+      </w:r>
+      <w:r>
+        <w:rPr>
+          <w:rFonts w:ascii="Trebuchet MS" w:hAnsi="Trebuchet MS"/>
+        </w:rPr>
+        <w:t xml:space="preserve">If the Clock component is ever removed from the DOM, React calls the </w:t>
+      </w:r>
+      <w:proofErr w:type="spellStart"/>
+      <w:proofErr w:type="gramStart"/>
+      <w:r>
+        <w:rPr>
+          <w:rFonts w:ascii="Trebuchet MS" w:hAnsi="Trebuchet MS"/>
+        </w:rPr>
+        <w:t>componentWillUnmount</w:t>
+      </w:r>
+      <w:proofErr w:type="spellEnd"/>
+      <w:r>
+        <w:rPr>
+          <w:rFonts w:ascii="Trebuchet MS" w:hAnsi="Trebuchet MS"/>
+        </w:rPr>
+        <w:t>(</w:t>
+      </w:r>
+      <w:proofErr w:type="gramEnd"/>
+      <w:r>
+        <w:rPr>
+          <w:rFonts w:ascii="Trebuchet MS" w:hAnsi="Trebuchet MS"/>
+        </w:rPr>
+        <w:t>) lifecycle method so the timer is stopped.</w:t>
+      </w:r>
+    </w:p>
+    <w:p>
+      <w:pPr>
+        <w:rPr>
+          <w:rFonts w:ascii="Trebuchet MS" w:hAnsi="Trebuchet MS"/>
+          <w:b/>
+          <w:bCs/>
+        </w:rPr>
+      </w:pPr>
+      <w:r>
+        <w:rPr>
+          <w:rFonts w:ascii="Trebuchet MS" w:hAnsi="Trebuchet MS"/>
+        </w:rPr>
+        <w:t xml:space="preserve"># </w:t>
+      </w:r>
+      <w:r>
+        <w:rPr>
+          <w:rFonts w:ascii="Trebuchet MS" w:hAnsi="Trebuchet MS"/>
+          <w:b/>
+          <w:bCs/>
+        </w:rPr>
+        <w:t xml:space="preserve">Do Not Modify State Directly </w:t>
+      </w:r>
+    </w:p>
+    <w:p>
+      <w:pPr>
+        <w:rPr>
+          <w:rFonts w:ascii="Trebuchet MS" w:hAnsi="Trebuchet MS"/>
+        </w:rPr>
+      </w:pPr>
+      <w:proofErr w:type="gramStart"/>
+      <w:r>
+        <w:rPr>
+          <w:rFonts w:ascii="Trebuchet MS" w:hAnsi="Trebuchet MS"/>
+        </w:rPr>
+        <w:t>will</w:t>
+      </w:r>
+      <w:proofErr w:type="gramEnd"/>
+      <w:r>
+        <w:rPr>
+          <w:rFonts w:ascii="Trebuchet MS" w:hAnsi="Trebuchet MS"/>
+        </w:rPr>
+        <w:t xml:space="preserve"> not re-render a component</w:t>
+      </w:r>
+    </w:p>
+    <w:p>
+      <w:pPr>
+        <w:rPr>
+          <w:rFonts w:ascii="Trebuchet MS" w:hAnsi="Trebuchet MS"/>
+          <w:b/>
+          <w:bCs/>
+        </w:rPr>
+      </w:pPr>
+      <w:r>
+        <w:rPr>
+          <w:rFonts w:ascii="Trebuchet MS" w:hAnsi="Trebuchet MS"/>
+        </w:rPr>
+        <w:t xml:space="preserve"># </w:t>
+      </w:r>
+      <w:r>
+        <w:rPr>
+          <w:rFonts w:ascii="Trebuchet MS" w:hAnsi="Trebuchet MS"/>
+          <w:b/>
+          <w:bCs/>
+        </w:rPr>
+        <w:t xml:space="preserve">State Updates May Be Asynchronous </w:t>
+      </w:r>
+    </w:p>
+    <w:p>
+      <w:pPr>
+        <w:rPr>
+          <w:rFonts w:ascii="Trebuchet MS" w:hAnsi="Trebuchet MS"/>
+        </w:rPr>
+      </w:pPr>
+      <w:r>
+        <w:rPr>
+          <w:rFonts w:ascii="Trebuchet MS" w:hAnsi="Trebuchet MS"/>
+        </w:rPr>
+        <w:t xml:space="preserve">React may batch multiple </w:t>
+      </w:r>
+      <w:proofErr w:type="spellStart"/>
+      <w:proofErr w:type="gramStart"/>
+      <w:r>
+        <w:rPr>
+          <w:rFonts w:ascii="Trebuchet MS" w:hAnsi="Trebuchet MS"/>
+        </w:rPr>
+        <w:t>setState</w:t>
+      </w:r>
+      <w:proofErr w:type="spellEnd"/>
+      <w:r>
+        <w:rPr>
+          <w:rFonts w:ascii="Trebuchet MS" w:hAnsi="Trebuchet MS"/>
+        </w:rPr>
+        <w:t>(</w:t>
+      </w:r>
+      <w:proofErr w:type="gramEnd"/>
+      <w:r>
+        <w:rPr>
+          <w:rFonts w:ascii="Trebuchet MS" w:hAnsi="Trebuchet MS"/>
+        </w:rPr>
+        <w:t>) calls into a single update for performance.</w:t>
+      </w:r>
+    </w:p>
+    <w:p>
+      <w:pPr>
+        <w:rPr>
+          <w:rFonts w:ascii="Trebuchet MS" w:hAnsi="Trebuchet MS"/>
+        </w:rPr>
+      </w:pPr>
+      <w:r>
+        <w:rPr>
+          <w:rFonts w:ascii="Trebuchet MS" w:hAnsi="Trebuchet MS"/>
+        </w:rPr>
+        <w:t xml:space="preserve">Because </w:t>
+      </w:r>
+      <w:proofErr w:type="spellStart"/>
+      <w:r>
+        <w:rPr>
+          <w:rFonts w:ascii="Trebuchet MS" w:hAnsi="Trebuchet MS"/>
+        </w:rPr>
+        <w:t>this.props</w:t>
+      </w:r>
+      <w:proofErr w:type="spellEnd"/>
+      <w:r>
+        <w:rPr>
+          <w:rFonts w:ascii="Trebuchet MS" w:hAnsi="Trebuchet MS"/>
+        </w:rPr>
+        <w:t xml:space="preserve"> and </w:t>
+      </w:r>
+      <w:proofErr w:type="spellStart"/>
+      <w:r>
+        <w:rPr>
+          <w:rFonts w:ascii="Trebuchet MS" w:hAnsi="Trebuchet MS"/>
+        </w:rPr>
+        <w:t>this.state</w:t>
+      </w:r>
+      <w:proofErr w:type="spellEnd"/>
+      <w:r>
+        <w:rPr>
+          <w:rFonts w:ascii="Trebuchet MS" w:hAnsi="Trebuchet MS"/>
+        </w:rPr>
+        <w:t xml:space="preserve"> may be updated asynchronously, you should not rely on their values for calculating the next state.</w:t>
+      </w:r>
+    </w:p>
+    <w:p>
+      <w:pPr>
+        <w:rPr>
+          <w:rFonts w:ascii="Trebuchet MS" w:hAnsi="Trebuchet MS"/>
+        </w:rPr>
+      </w:pPr>
+      <w:r>
+        <w:rPr>
+          <w:rFonts w:ascii="Trebuchet MS" w:hAnsi="Trebuchet MS"/>
+        </w:rPr>
+        <w:lastRenderedPageBreak/>
+        <w:t xml:space="preserve"># </w:t>
+      </w:r>
+      <w:proofErr w:type="gramStart"/>
+      <w:r>
+        <w:rPr>
+          <w:rFonts w:ascii="Trebuchet MS" w:hAnsi="Trebuchet MS"/>
+        </w:rPr>
+        <w:t>second</w:t>
+      </w:r>
+      <w:proofErr w:type="gramEnd"/>
+      <w:r>
+        <w:rPr>
+          <w:rFonts w:ascii="Trebuchet MS" w:hAnsi="Trebuchet MS"/>
+        </w:rPr>
+        <w:t xml:space="preserve"> form of </w:t>
+      </w:r>
+      <w:proofErr w:type="spellStart"/>
+      <w:r>
+        <w:rPr>
+          <w:rFonts w:ascii="Trebuchet MS" w:hAnsi="Trebuchet MS"/>
+        </w:rPr>
+        <w:t>setState</w:t>
+      </w:r>
+      <w:proofErr w:type="spellEnd"/>
+      <w:r>
+        <w:rPr>
+          <w:rFonts w:ascii="Trebuchet MS" w:hAnsi="Trebuchet MS"/>
+        </w:rPr>
+        <w:t>() that accepts a function rather than an object. That function will receive the previous state as the first argument, and the props at the time the update is applied as the second argument</w:t>
+      </w:r>
+      <w:r>
+        <w:rPr>
+          <w:rFonts w:ascii="Trebuchet MS" w:hAnsi="Trebuchet MS"/>
+        </w:rPr>
+        <w:t>:</w:t>
+      </w:r>
+    </w:p>
+    <w:p>
+      <w:pPr>
+        <w:tabs>
+          <w:tab w:val="left" w:pos="916"/>
+          <w:tab w:val="left" w:pos="1832"/>
+          <w:tab w:val="left" w:pos="2748"/>
+          <w:tab w:val="left" w:pos="3664"/>
+          <w:tab w:val="left" w:pos="4580"/>
+          <w:tab w:val="left" w:pos="5496"/>
+          <w:tab w:val="left" w:pos="6412"/>
+          <w:tab w:val="left" w:pos="7328"/>
+          <w:tab w:val="left" w:pos="8244"/>
+          <w:tab w:val="left" w:pos="9160"/>
+          <w:tab w:val="left" w:pos="10076"/>
+          <w:tab w:val="left" w:pos="10992"/>
+          <w:tab w:val="left" w:pos="11908"/>
+          <w:tab w:val="left" w:pos="12824"/>
+          <w:tab w:val="left" w:pos="13740"/>
+          <w:tab w:val="left" w:pos="14656"/>
+        </w:tabs>
+        <w:spacing w:after="0" w:line="240" w:lineRule="auto"/>
+        <w:ind w:left="720"/>
+        <w:rPr>
+          <w:rFonts w:ascii="Courier New" w:eastAsia="Times New Roman" w:hAnsi="Courier New" w:cs="Courier New"/>
+          <w:b/>
+          <w:sz w:val="20"/>
+          <w:szCs w:val="20"/>
+          <w:lang w:eastAsia="en-IN"/>
+        </w:rPr>
+      </w:pPr>
+      <w:proofErr w:type="spellStart"/>
+      <w:proofErr w:type="gramStart"/>
+      <w:r>
+        <w:rPr>
+          <w:rFonts w:ascii="Courier New" w:eastAsia="Times New Roman" w:hAnsi="Courier New" w:cs="Courier New"/>
+          <w:b/>
+          <w:sz w:val="20"/>
+          <w:szCs w:val="20"/>
+          <w:lang w:eastAsia="en-IN"/>
+        </w:rPr>
+        <w:t>this.setState</w:t>
+      </w:r>
+      <w:proofErr w:type="spellEnd"/>
+      <w:r>
+        <w:rPr>
+          <w:rFonts w:ascii="Courier New" w:eastAsia="Times New Roman" w:hAnsi="Courier New" w:cs="Courier New"/>
+          <w:b/>
+          <w:sz w:val="20"/>
+          <w:szCs w:val="20"/>
+          <w:lang w:eastAsia="en-IN"/>
+        </w:rPr>
+        <w:t>(</w:t>
+      </w:r>
+      <w:proofErr w:type="gramEnd"/>
+      <w:r>
+        <w:rPr>
+          <w:rFonts w:ascii="Courier New" w:eastAsia="Times New Roman" w:hAnsi="Courier New" w:cs="Courier New"/>
+          <w:b/>
+          <w:sz w:val="20"/>
+          <w:szCs w:val="20"/>
+          <w:lang w:eastAsia="en-IN"/>
+        </w:rPr>
+        <w:t>(state, props) =&gt; ({</w:t>
+      </w:r>
+    </w:p>
+    <w:p>
+      <w:pPr>
+        <w:tabs>
+          <w:tab w:val="left" w:pos="916"/>
+          <w:tab w:val="left" w:pos="1832"/>
+          <w:tab w:val="left" w:pos="2748"/>
+          <w:tab w:val="left" w:pos="3664"/>
+          <w:tab w:val="left" w:pos="4580"/>
+          <w:tab w:val="left" w:pos="5496"/>
+          <w:tab w:val="left" w:pos="6412"/>
+          <w:tab w:val="left" w:pos="7328"/>
+          <w:tab w:val="left" w:pos="8244"/>
+          <w:tab w:val="left" w:pos="9160"/>
+          <w:tab w:val="left" w:pos="10076"/>
+          <w:tab w:val="left" w:pos="10992"/>
+          <w:tab w:val="left" w:pos="11908"/>
+          <w:tab w:val="left" w:pos="12824"/>
+          <w:tab w:val="left" w:pos="13740"/>
+          <w:tab w:val="left" w:pos="14656"/>
+        </w:tabs>
+        <w:spacing w:after="0" w:line="240" w:lineRule="auto"/>
+        <w:ind w:left="720"/>
+        <w:rPr>
+          <w:rFonts w:ascii="Courier New" w:eastAsia="Times New Roman" w:hAnsi="Courier New" w:cs="Courier New"/>
+          <w:b/>
+          <w:sz w:val="20"/>
+          <w:szCs w:val="20"/>
+          <w:lang w:eastAsia="en-IN"/>
+        </w:rPr>
+      </w:pPr>
+      <w:r>
+        <w:rPr>
+          <w:rFonts w:ascii="Courier New" w:eastAsia="Times New Roman" w:hAnsi="Courier New" w:cs="Courier New"/>
+          <w:b/>
+          <w:sz w:val="20"/>
+          <w:szCs w:val="20"/>
+          <w:lang w:eastAsia="en-IN"/>
+        </w:rPr>
+        <w:t xml:space="preserve">  </w:t>
+      </w:r>
+      <w:proofErr w:type="gramStart"/>
+      <w:r>
+        <w:rPr>
+          <w:rFonts w:ascii="Courier New" w:eastAsia="Times New Roman" w:hAnsi="Courier New" w:cs="Courier New"/>
+          <w:b/>
+          <w:sz w:val="20"/>
+          <w:szCs w:val="20"/>
+          <w:lang w:eastAsia="en-IN"/>
+        </w:rPr>
+        <w:t>counter</w:t>
+      </w:r>
+      <w:proofErr w:type="gramEnd"/>
+      <w:r>
+        <w:rPr>
+          <w:rFonts w:ascii="Courier New" w:eastAsia="Times New Roman" w:hAnsi="Courier New" w:cs="Courier New"/>
+          <w:b/>
+          <w:sz w:val="20"/>
+          <w:szCs w:val="20"/>
+          <w:lang w:eastAsia="en-IN"/>
+        </w:rPr>
+        <w:t xml:space="preserve">: </w:t>
+      </w:r>
+      <w:proofErr w:type="spellStart"/>
+      <w:r>
+        <w:rPr>
+          <w:rFonts w:ascii="Courier New" w:eastAsia="Times New Roman" w:hAnsi="Courier New" w:cs="Courier New"/>
+          <w:b/>
+          <w:sz w:val="20"/>
+          <w:szCs w:val="20"/>
+          <w:lang w:eastAsia="en-IN"/>
+        </w:rPr>
+        <w:t>state.counter</w:t>
+      </w:r>
+      <w:proofErr w:type="spellEnd"/>
+      <w:r>
+        <w:rPr>
+          <w:rFonts w:ascii="Courier New" w:eastAsia="Times New Roman" w:hAnsi="Courier New" w:cs="Courier New"/>
+          <w:b/>
+          <w:sz w:val="20"/>
+          <w:szCs w:val="20"/>
+          <w:lang w:eastAsia="en-IN"/>
+        </w:rPr>
+        <w:t xml:space="preserve"> + </w:t>
+      </w:r>
+      <w:proofErr w:type="spellStart"/>
+      <w:r>
+        <w:rPr>
+          <w:rFonts w:ascii="Courier New" w:eastAsia="Times New Roman" w:hAnsi="Courier New" w:cs="Courier New"/>
+          <w:b/>
+          <w:sz w:val="20"/>
+          <w:szCs w:val="20"/>
+          <w:lang w:eastAsia="en-IN"/>
+        </w:rPr>
+        <w:t>props.increment</w:t>
+      </w:r>
+      <w:proofErr w:type="spellEnd"/>
+    </w:p>
+    <w:p>
+      <w:pPr>
+        <w:tabs>
+          <w:tab w:val="left" w:pos="916"/>
+          <w:tab w:val="left" w:pos="1832"/>
+          <w:tab w:val="left" w:pos="2748"/>
+          <w:tab w:val="left" w:pos="3664"/>
+          <w:tab w:val="left" w:pos="4580"/>
+          <w:tab w:val="left" w:pos="5496"/>
+          <w:tab w:val="left" w:pos="6412"/>
+          <w:tab w:val="left" w:pos="7328"/>
+          <w:tab w:val="left" w:pos="8244"/>
+          <w:tab w:val="left" w:pos="9160"/>
+          <w:tab w:val="left" w:pos="10076"/>
+          <w:tab w:val="left" w:pos="10992"/>
+          <w:tab w:val="left" w:pos="11908"/>
+          <w:tab w:val="left" w:pos="12824"/>
+          <w:tab w:val="left" w:pos="13740"/>
+          <w:tab w:val="left" w:pos="14656"/>
+        </w:tabs>
+        <w:spacing w:after="0" w:line="240" w:lineRule="auto"/>
+        <w:ind w:left="720"/>
+        <w:rPr>
+          <w:rFonts w:ascii="Courier New" w:eastAsia="Times New Roman" w:hAnsi="Courier New" w:cs="Courier New"/>
+          <w:b/>
+          <w:sz w:val="20"/>
+          <w:szCs w:val="20"/>
+          <w:lang w:eastAsia="en-IN"/>
+        </w:rPr>
+      </w:pPr>
+      <w:r>
+        <w:rPr>
+          <w:rFonts w:ascii="Courier New" w:eastAsia="Times New Roman" w:hAnsi="Courier New" w:cs="Courier New"/>
+          <w:b/>
+          <w:sz w:val="20"/>
+          <w:szCs w:val="20"/>
+          <w:lang w:eastAsia="en-IN"/>
+        </w:rPr>
+        <w:t>}));</w:t>
+      </w:r>
+    </w:p>
+    <w:p>
+      <w:pPr>
+        <w:rPr>
+          <w:rFonts w:ascii="Trebuchet MS" w:hAnsi="Trebuchet MS"/>
+        </w:rPr>
+      </w:pPr>
+    </w:p>
+    <w:p>
+      <w:pPr>
+        <w:rPr>
+          <w:rFonts w:ascii="Trebuchet MS" w:hAnsi="Trebuchet MS"/>
+        </w:rPr>
+      </w:pPr>
+      <w:r>
+        <w:rPr>
+          <w:rFonts w:ascii="Trebuchet MS" w:hAnsi="Trebuchet MS"/>
+        </w:rPr>
+        <w:t xml:space="preserve"># </w:t>
+      </w:r>
+      <w:r>
+        <w:rPr>
+          <w:rFonts w:ascii="Trebuchet MS" w:hAnsi="Trebuchet MS"/>
+        </w:rPr>
+        <w:t xml:space="preserve">When you call </w:t>
+      </w:r>
+      <w:proofErr w:type="spellStart"/>
+      <w:proofErr w:type="gramStart"/>
+      <w:r>
+        <w:rPr>
+          <w:rFonts w:ascii="Trebuchet MS" w:hAnsi="Trebuchet MS"/>
+        </w:rPr>
+        <w:t>setState</w:t>
+      </w:r>
+      <w:proofErr w:type="spellEnd"/>
+      <w:r>
+        <w:rPr>
+          <w:rFonts w:ascii="Trebuchet MS" w:hAnsi="Trebuchet MS"/>
+        </w:rPr>
+        <w:t>(</w:t>
+      </w:r>
+      <w:proofErr w:type="gramEnd"/>
+      <w:r>
+        <w:rPr>
+          <w:rFonts w:ascii="Trebuchet MS" w:hAnsi="Trebuchet MS"/>
+        </w:rPr>
+        <w:t>), React merges the object you provide into the current state.</w:t>
+      </w:r>
+    </w:p>
+    <w:p>
+      <w:pPr>
+        <w:rPr>
+          <w:rFonts w:ascii="Trebuchet MS" w:hAnsi="Trebuchet MS"/>
+        </w:rPr>
+      </w:pPr>
+      <w:r>
+        <w:rPr>
+          <w:rFonts w:ascii="Trebuchet MS" w:hAnsi="Trebuchet MS"/>
+        </w:rPr>
+        <w:t xml:space="preserve"># </w:t>
+      </w:r>
+      <w:r>
+        <w:rPr>
+          <w:rFonts w:ascii="Trebuchet MS" w:hAnsi="Trebuchet MS"/>
+        </w:rPr>
+        <w:t xml:space="preserve">The merging is shallow, so </w:t>
+      </w:r>
+      <w:proofErr w:type="spellStart"/>
+      <w:proofErr w:type="gramStart"/>
+      <w:r>
+        <w:rPr>
+          <w:rFonts w:ascii="Trebuchet MS" w:hAnsi="Trebuchet MS"/>
+        </w:rPr>
+        <w:t>this.setState</w:t>
+      </w:r>
+      <w:proofErr w:type="spellEnd"/>
+      <w:r>
+        <w:rPr>
+          <w:rFonts w:ascii="Trebuchet MS" w:hAnsi="Trebuchet MS"/>
+        </w:rPr>
+        <w:t>(</w:t>
+      </w:r>
+      <w:proofErr w:type="gramEnd"/>
+      <w:r>
+        <w:rPr>
+          <w:rFonts w:ascii="Trebuchet MS" w:hAnsi="Trebuchet MS"/>
+        </w:rPr>
+        <w:t xml:space="preserve">{comments}) leaves </w:t>
+      </w:r>
+      <w:proofErr w:type="spellStart"/>
+      <w:r>
+        <w:rPr>
+          <w:rFonts w:ascii="Trebuchet MS" w:hAnsi="Trebuchet MS"/>
+        </w:rPr>
+        <w:t>this.state.posts</w:t>
+      </w:r>
+      <w:proofErr w:type="spellEnd"/>
+      <w:r>
+        <w:rPr>
+          <w:rFonts w:ascii="Trebuchet MS" w:hAnsi="Trebuchet MS"/>
+        </w:rPr>
+        <w:t xml:space="preserve"> intact, but completely replaces </w:t>
+      </w:r>
+      <w:proofErr w:type="spellStart"/>
+      <w:r>
+        <w:rPr>
+          <w:rFonts w:ascii="Trebuchet MS" w:hAnsi="Trebuchet MS"/>
+        </w:rPr>
+        <w:t>this.state.comments</w:t>
+      </w:r>
+      <w:proofErr w:type="spellEnd"/>
+      <w:r>
+        <w:rPr>
+          <w:rFonts w:ascii="Trebuchet MS" w:hAnsi="Trebuchet MS"/>
+        </w:rPr>
+        <w:t>.</w:t>
+      </w:r>
+    </w:p>
+    <w:p>
+      <w:pPr>
+        <w:rPr>
+          <w:rFonts w:ascii="Trebuchet MS" w:hAnsi="Trebuchet MS"/>
+        </w:rPr>
+      </w:pPr>
+      <w:r>
+        <w:rPr>
+          <w:rFonts w:ascii="Trebuchet MS" w:hAnsi="Trebuchet MS"/>
+        </w:rPr>
+        <w:t xml:space="preserve"># </w:t>
+      </w:r>
+      <w:proofErr w:type="gramStart"/>
+      <w:r>
+        <w:rPr>
+          <w:rFonts w:ascii="Trebuchet MS" w:hAnsi="Trebuchet MS"/>
+        </w:rPr>
+        <w:t>Neither</w:t>
+      </w:r>
+      <w:proofErr w:type="gramEnd"/>
+      <w:r>
+        <w:rPr>
+          <w:rFonts w:ascii="Trebuchet MS" w:hAnsi="Trebuchet MS"/>
+        </w:rPr>
+        <w:t xml:space="preserve"> parent nor child components can know if a certain component is </w:t>
+      </w:r>
+      <w:proofErr w:type="spellStart"/>
+      <w:r>
+        <w:rPr>
+          <w:rFonts w:ascii="Trebuchet MS" w:hAnsi="Trebuchet MS"/>
+        </w:rPr>
+        <w:t>stateful</w:t>
+      </w:r>
+      <w:proofErr w:type="spellEnd"/>
+      <w:r>
+        <w:rPr>
+          <w:rFonts w:ascii="Trebuchet MS" w:hAnsi="Trebuchet MS"/>
+        </w:rPr>
+        <w:t xml:space="preserve"> or stateless, and they shouldn’t care whether it is defined as a function or a class.</w:t>
+      </w:r>
+    </w:p>
+    <w:p>
+      <w:pPr>
+        <w:rPr>
+          <w:rFonts w:ascii="Trebuchet MS" w:hAnsi="Trebuchet MS"/>
+        </w:rPr>
+      </w:pPr>
+      <w:r>
+        <w:rPr>
+          <w:rFonts w:ascii="Trebuchet MS" w:hAnsi="Trebuchet MS"/>
+        </w:rPr>
+        <w:t xml:space="preserve"># </w:t>
+      </w:r>
+      <w:proofErr w:type="gramStart"/>
+      <w:r>
+        <w:rPr>
+          <w:rFonts w:ascii="Trebuchet MS" w:hAnsi="Trebuchet MS"/>
+        </w:rPr>
+        <w:t>This</w:t>
+      </w:r>
+      <w:proofErr w:type="gramEnd"/>
+      <w:r>
+        <w:rPr>
+          <w:rFonts w:ascii="Trebuchet MS" w:hAnsi="Trebuchet MS"/>
+        </w:rPr>
+        <w:t xml:space="preserve"> is why state is often called local or encapsulated. It is not accessible to any component other than the one that owns and sets it.</w:t>
+      </w:r>
+    </w:p>
+    <w:p>
+      <w:pPr>
+        <w:rPr>
+          <w:rFonts w:ascii="Trebuchet MS" w:hAnsi="Trebuchet MS"/>
+        </w:rPr>
+      </w:pPr>
+      <w:r>
+        <w:rPr>
+          <w:rFonts w:ascii="Trebuchet MS" w:hAnsi="Trebuchet MS"/>
+        </w:rPr>
+        <w:t>A component may choose to pass its state down a</w:t>
+      </w:r>
+      <w:r>
+        <w:rPr>
+          <w:rFonts w:ascii="Trebuchet MS" w:hAnsi="Trebuchet MS"/>
+        </w:rPr>
+        <w:t>s props to its child components.</w:t>
       </w:r>
       <w:bookmarkStart w:id="0" w:name="_GoBack"/>
       <w:bookmarkEnd w:id="0"/>
@@ -3076,6 +4827,119 @@
 <file path=word/numbering.xml><?xml version="1.0" encoding="utf-8"?>
 <w:numbering xmlns:wpc="http://schemas.microsoft.com/office/word/2010/wordprocessingCanvas" xmlns:mc="http://schemas.openxmlformats.org/markup-compatibility/2006" xmlns:o="urn:schemas-microsoft-com:office:office" xmlns:r="http://schemas.openxmlformats.org/officeDocument/2006/relationships" xmlns:m="http://schemas.openxmlformats.org/officeDocument/2006/math" xmlns:v="urn:schemas-microsoft-com:vml" xmlns:wp14="http://schemas.microsoft.com/office/word/2010/wordprocessingDrawing" xmlns:wp="http://schemas.openxmlformats.org/drawingml/2006/wordprocessingDrawing" xmlns:w10="urn:schemas-microsoft-com:office:word" xmlns:w="http://schemas.openxmlformats.org/wordprocessingml/2006/main" xmlns:w14="http://schemas.microsoft.com/office/word/2010/wordml" xmlns:w15="http://schemas.microsoft.com/office/word/2012/wordml" xmlns:wpg="http://schemas.microsoft.com/office/word/2010/wordprocessingGroup" xmlns:wpi="http://schemas.microsoft.com/office/word/2010/wordprocessingInk" xmlns:wne="http://schemas.microsoft.com/office/word/2006/wordml" xmlns:wps="http://schemas.microsoft.com/office/word/2010/wordprocessingShape" mc:Ignorable="w14 w15 wp14">
   <w:abstractNum w:abstractNumId="0">
+    <w:nsid w:val="15E7656D"/>
+    <w:multiLevelType w:val="multilevel"/>
+    <w:tmpl w:val="A1E66560"/>
+    <w:lvl w:ilvl="0">
+      <w:start w:val="1"/>
+      <w:numFmt w:val="decimal"/>
+      <w:lvlText w:val="%1."/>
+      <w:lvlJc w:val="left"/>
+      <w:pPr>
+        <w:tabs>
+          <w:tab w:val="num" w:pos="720"/>
+        </w:tabs>
+        <w:ind w:left="720" w:hanging="360"/>
+      </w:pPr>
+    </w:lvl>
+    <w:lvl w:ilvl="1" w:tentative="1">
+      <w:start w:val="1"/>
+      <w:numFmt w:val="decimal"/>
+      <w:lvlText w:val="%2."/>
+      <w:lvlJc w:val="left"/>
+      <w:pPr>
+        <w:tabs>
+          <w:tab w:val="num" w:pos="1440"/>
+        </w:tabs>
+        <w:ind w:left="1440" w:hanging="360"/>
+      </w:pPr>
+    </w:lvl>
+    <w:lvl w:ilvl="2" w:tentative="1">
+      <w:start w:val="1"/>
+      <w:numFmt w:val="decimal"/>
+      <w:lvlText w:val="%3."/>
+      <w:lvlJc w:val="left"/>
+      <w:pPr>
+        <w:tabs>
+          <w:tab w:val="num" w:pos="2160"/>
+        </w:tabs>
+        <w:ind w:left="2160" w:hanging="360"/>
+      </w:pPr>
+    </w:lvl>
+    <w:lvl w:ilvl="3" w:tentative="1">
+      <w:start w:val="1"/>
+      <w:numFmt w:val="decimal"/>
+      <w:lvlText w:val="%4."/>
+      <w:lvlJc w:val="left"/>
+      <w:pPr>
+        <w:tabs>
+          <w:tab w:val="num" w:pos="2880"/>
+        </w:tabs>
+        <w:ind w:left="2880" w:hanging="360"/>
+      </w:pPr>
+    </w:lvl>
+    <w:lvl w:ilvl="4" w:tentative="1">
+      <w:start w:val="1"/>
+      <w:numFmt w:val="decimal"/>
+      <w:lvlText w:val="%5."/>
+      <w:lvlJc w:val="left"/>
+      <w:pPr>
+        <w:tabs>
+          <w:tab w:val="num" w:pos="3600"/>
+        </w:tabs>
+        <w:ind w:left="3600" w:hanging="360"/>
+      </w:pPr>
+    </w:lvl>
+    <w:lvl w:ilvl="5" w:tentative="1">
+      <w:start w:val="1"/>
+      <w:numFmt w:val="decimal"/>
+      <w:lvlText w:val="%6."/>
+      <w:lvlJc w:val="left"/>
+      <w:pPr>
+        <w:tabs>
+          <w:tab w:val="num" w:pos="4320"/>
+        </w:tabs>
+        <w:ind w:left="4320" w:hanging="360"/>
+      </w:pPr>
+    </w:lvl>
+    <w:lvl w:ilvl="6" w:tentative="1">
+      <w:start w:val="1"/>
+      <w:numFmt w:val="decimal"/>
+      <w:lvlText w:val="%7."/>
+      <w:lvlJc w:val="left"/>
+      <w:pPr>
+        <w:tabs>
+          <w:tab w:val="num" w:pos="5040"/>
+        </w:tabs>
+        <w:ind w:left="5040" w:hanging="360"/>
+      </w:pPr>
+    </w:lvl>
+    <w:lvl w:ilvl="7" w:tentative="1">
+      <w:start w:val="1"/>
+      <w:numFmt w:val="decimal"/>
+      <w:lvlText w:val="%8."/>
+      <w:lvlJc w:val="left"/>
+      <w:pPr>
+        <w:tabs>
+          <w:tab w:val="num" w:pos="5760"/>
+        </w:tabs>
+        <w:ind w:left="5760" w:hanging="360"/>
+      </w:pPr>
+    </w:lvl>
+    <w:lvl w:ilvl="8" w:tentative="1">
+      <w:start w:val="1"/>
+      <w:numFmt w:val="decimal"/>
+      <w:lvlText w:val="%9."/>
+      <w:lvlJc w:val="left"/>
+      <w:pPr>
+        <w:tabs>
+          <w:tab w:val="num" w:pos="6480"/>
+        </w:tabs>
+        <w:ind w:left="6480" w:hanging="360"/>
+      </w:pPr>
+    </w:lvl>
+  </w:abstractNum>
+  <w:abstractNum w:abstractNumId="1">
     <w:nsid w:val="173E52AC"/>
     <w:multiLevelType w:val="hybridMultilevel"/>
     <w:tmpl w:val="87FC5486"/>
@@ -3165,6 +5029,9 @@
     </w:lvl>
   </w:abstractNum>
   <w:num w:numId="1">
+    <w:abstractNumId w:val="1"/>
+  </w:num>
+  <w:num w:numId="2">
     <w:abstractNumId w:val="0"/>
   </w:num>
 </w:numbering>
@@ -3720,6 +5587,19 @@
       <w:szCs w:val="24"/>
     </w:rPr>
   </w:style>
+  <w:style w:type="paragraph" w:styleId="NormalWeb">
+    <w:name w:val="Normal (Web)"/>
+    <w:basedOn w:val="Normal"/>
+    <w:uiPriority w:val="99"/>
+    <w:semiHidden/>
+    <w:unhideWhenUsed/>
+    <w:rsid w:val="00CE47D6"/>
+    <w:rPr>
+      <w:rFonts w:ascii="Times New Roman" w:hAnsi="Times New Roman" w:cs="Times New Roman"/>
+      <w:sz w:val="24"/>
+      <w:szCs w:val="24"/>
+    </w:rPr>
+  </w:style>
 </w:styles>
 </file>
 

</xml_diff>